<commit_message>
[Docs] Practice report and review #61 Remove comments
</commit_message>
<xml_diff>
--- a/Documentation/Practice/Отчет по практике.docx
+++ b/Documentation/Practice/Отчет по практике.docx
@@ -94,28 +94,22 @@
           <w:szCs w:val="28"/>
         </w:rPr>
         <w:br/>
-      </w:r>
+        <w:t xml:space="preserve">Образовательная программа </w:t>
+      </w:r>
+      <w:proofErr w:type="spellStart"/>
       <w:r>
         <w:rPr>
           <w:snapToGrid w:val="0"/>
           <w:szCs w:val="28"/>
         </w:rPr>
-        <w:t xml:space="preserve">Образовательная программа </w:t>
-      </w:r>
-      <w:proofErr w:type="spellStart"/>
+        <w:t>бакалавриата</w:t>
+      </w:r>
+      <w:proofErr w:type="spellEnd"/>
       <w:r>
         <w:rPr>
           <w:snapToGrid w:val="0"/>
           <w:szCs w:val="28"/>
         </w:rPr>
-        <w:t>бакалавриата</w:t>
-      </w:r>
-      <w:proofErr w:type="spellEnd"/>
-      <w:r>
-        <w:rPr>
-          <w:snapToGrid w:val="0"/>
-          <w:szCs w:val="28"/>
-        </w:rPr>
         <w:t xml:space="preserve"> «Программная инженерия»</w:t>
       </w:r>
     </w:p>
@@ -174,11 +168,6 @@
           <w:szCs w:val="24"/>
         </w:rPr>
         <w:br/>
-      </w:r>
-      <w:r>
-        <w:rPr>
-          <w:szCs w:val="24"/>
-        </w:rPr>
         <w:t>Подготовка ВКР на тему</w:t>
       </w:r>
     </w:p>
@@ -230,6 +219,7 @@
       </w:pPr>
       <w:r>
         <w:rPr>
+          <w:noProof/>
           <w:sz w:val="22"/>
           <w:szCs w:val="24"/>
         </w:rPr>
@@ -302,76 +292,57 @@
           <w:szCs w:val="24"/>
         </w:rPr>
         <w:br/>
+        <w:t>образовательной программы</w:t>
       </w:r>
       <w:r>
         <w:rPr>
           <w:sz w:val="22"/>
           <w:szCs w:val="24"/>
         </w:rPr>
-        <w:t>образовательной программы</w:t>
+        <w:t xml:space="preserve"> </w:t>
       </w:r>
       <w:r>
         <w:rPr>
           <w:sz w:val="22"/>
           <w:szCs w:val="24"/>
         </w:rPr>
-        <w:t xml:space="preserve"> </w:t>
+        <w:br/>
       </w:r>
       <w:r>
         <w:rPr>
           <w:sz w:val="22"/>
           <w:szCs w:val="24"/>
         </w:rPr>
+        <w:t xml:space="preserve">09.03.04 </w:t>
+      </w:r>
+      <w:r>
+        <w:rPr>
+          <w:sz w:val="22"/>
+          <w:szCs w:val="24"/>
+        </w:rPr>
+        <w:t>«Программная инженерия»</w:t>
+      </w:r>
+      <w:r>
+        <w:rPr>
+          <w:sz w:val="22"/>
+          <w:szCs w:val="24"/>
+        </w:rPr>
         <w:br/>
+        <w:t>г</w:t>
       </w:r>
       <w:r>
         <w:rPr>
           <w:sz w:val="22"/>
           <w:szCs w:val="24"/>
         </w:rPr>
-        <w:t xml:space="preserve">09.03.04 </w:t>
+        <w:t>руппы</w:t>
       </w:r>
       <w:r>
         <w:rPr>
           <w:sz w:val="22"/>
           <w:szCs w:val="24"/>
         </w:rPr>
-        <w:t>«Программная инженерия»</w:t>
-      </w:r>
-      <w:r>
-        <w:rPr>
-          <w:sz w:val="22"/>
-          <w:szCs w:val="24"/>
-        </w:rPr>
-        <w:br/>
-      </w:r>
-      <w:r>
-        <w:rPr>
-          <w:sz w:val="22"/>
-          <w:szCs w:val="24"/>
-        </w:rPr>
-        <w:t>г</w:t>
-      </w:r>
-      <w:r>
-        <w:rPr>
-          <w:sz w:val="22"/>
-          <w:szCs w:val="24"/>
-        </w:rPr>
-        <w:t>руппы</w:t>
-      </w:r>
-      <w:r>
-        <w:rPr>
-          <w:sz w:val="22"/>
-          <w:szCs w:val="24"/>
-        </w:rPr>
-        <w:t xml:space="preserve"> БПИ17</w:t>
-      </w:r>
-      <w:r>
-        <w:rPr>
-          <w:sz w:val="22"/>
-          <w:szCs w:val="24"/>
-        </w:rPr>
-        <w:t>3</w:t>
+        <w:t xml:space="preserve"> БПИ173</w:t>
       </w:r>
       <w:r>
         <w:rPr>
@@ -473,14 +444,7 @@
           <w:sz w:val="24"/>
           <w:szCs w:val="24"/>
         </w:rPr>
-        <w:t xml:space="preserve">к, </w:t>
-      </w:r>
-      <w:r>
-        <w:rPr>
-          <w:sz w:val="24"/>
-          <w:szCs w:val="24"/>
-        </w:rPr>
-        <w:t>д</w:t>
+        <w:t>к, д</w:t>
       </w:r>
       <w:r>
         <w:rPr>
@@ -1034,12 +998,6 @@
           <w:szCs w:val="24"/>
         </w:rPr>
         <w:br/>
-      </w:r>
-      <w:r>
-        <w:rPr>
-          <w:sz w:val="22"/>
-          <w:szCs w:val="24"/>
-        </w:rPr>
         <w:t>Москва – 2021</w:t>
       </w:r>
     </w:p>
@@ -1068,13 +1026,7 @@
         <w:ind w:firstLine="708"/>
       </w:pPr>
       <w:r>
-        <w:t xml:space="preserve">В работе объясняется эксплуатационное назначение систем данного типа, проводится сравнение разработанной системы с популярными </w:t>
-      </w:r>
-      <w:r>
-        <w:t>существующими</w:t>
-      </w:r>
-      <w:r>
-        <w:t xml:space="preserve"> решениями, а также рассматриваются ее конкурентные преимущества</w:t>
+        <w:t>В работе объясняется эксплуатационное назначение систем данного типа, проводится сравнение разработанной системы с популярными существующими решениями, а также рассматриваются ее конкурентные преимущества</w:t>
       </w:r>
       <w:r>
         <w:t>.</w:t>
@@ -4242,13 +4194,7 @@
         <w:t>была признана</w:t>
       </w:r>
       <w:r>
-        <w:t xml:space="preserve"> полностью работоспособной. С тех пор системы мониторинга транспортных средств </w:t>
-      </w:r>
-      <w:r>
-        <w:t>прошли через значительные улучшения</w:t>
-      </w:r>
-      <w:r>
-        <w:t>. Современные решения предлагают онлайн-системы управления автопарком, которые включают в себя широкий функционал мониторинга транспортных средств.</w:t>
+        <w:t xml:space="preserve"> полностью работоспособной. С тех пор системы мониторинга транспортных средств прошли через значительные улучшения. Современные решения предлагают онлайн-системы управления автопарком, которые включают в себя широкий функционал мониторинга транспортных средств.</w:t>
       </w:r>
     </w:p>
     <w:p>
@@ -4332,13 +4278,7 @@
         <w:ind w:firstLine="708"/>
       </w:pPr>
       <w:r>
-        <w:t>Мировой объем рынка систем мониторинга транспортных средств в 2020 году составлял 21</w:t>
-      </w:r>
-      <w:r>
-        <w:t>.</w:t>
-      </w:r>
-      <w:r>
-        <w:t xml:space="preserve">1 миллиард </w:t>
+        <w:t xml:space="preserve">Мировой объем рынка систем мониторинга транспортных средств в 2020 году составлял 21.1 миллиард </w:t>
       </w:r>
       <w:r>
         <w:t>долларов США.</w:t>
@@ -4401,13 +4341,7 @@
         <w:t>,</w:t>
       </w:r>
       <w:r>
-        <w:t xml:space="preserve"> объем мирового рынка составит 52</w:t>
-      </w:r>
-      <w:r>
-        <w:t>.</w:t>
-      </w:r>
-      <w:r>
-        <w:t xml:space="preserve">8 миллиардов </w:t>
+        <w:t xml:space="preserve"> объем мирового рынка составит 52.8 миллиардов </w:t>
       </w:r>
       <w:r>
         <w:t>долларов США.</w:t>
@@ -4459,6 +4393,9 @@
         </w:rPr>
       </w:pPr>
       <w:r>
+        <w:rPr>
+          <w:noProof/>
+        </w:rPr>
         <w:drawing>
           <wp:inline distT="0" distB="0" distL="0" distR="0" wp14:anchorId="1CDF530F" wp14:editId="3E823952">
             <wp:extent cx="4942776" cy="2471388"/>
@@ -4912,27 +4849,20 @@
       <w:r>
         <w:t xml:space="preserve"> года </w:t>
       </w:r>
-      <w:commentRangeStart w:id="6"/>
       <w:r>
         <w:t>[</w:t>
       </w:r>
       <w:r>
         <w:t>5</w:t>
       </w:r>
+      <w:proofErr w:type="gramStart"/>
       <w:r>
         <w:t>]</w:t>
       </w:r>
-      <w:commentRangeEnd w:id="6"/>
-      <w:r>
-        <w:rPr>
-          <w:rStyle w:val="CommentReference"/>
-          <w:rFonts w:eastAsia="Calibri" w:cs="Times New Roman"/>
-        </w:rPr>
-        <w:commentReference w:id="6"/>
-      </w:r>
       <w:r>
         <w:t xml:space="preserve"> :</w:t>
       </w:r>
+      <w:proofErr w:type="gramEnd"/>
       <w:r>
         <w:t xml:space="preserve"> </w:t>
       </w:r>
@@ -5078,6 +5008,9 @@
         <w:ind w:left="400"/>
       </w:pPr>
       <w:r>
+        <w:rPr>
+          <w:noProof/>
+        </w:rPr>
         <w:drawing>
           <wp:inline distT="0" distB="0" distL="0" distR="0" wp14:anchorId="1CA835F5" wp14:editId="7DCE190E">
             <wp:extent cx="5939790" cy="3054350"/>
@@ -5094,7 +5027,7 @@
                     <pic:cNvPicPr/>
                   </pic:nvPicPr>
                   <pic:blipFill>
-                    <a:blip r:embed="rId15"/>
+                    <a:blip r:embed="rId11"/>
                     <a:stretch>
                       <a:fillRect/>
                     </a:stretch>
@@ -5184,10 +5117,7 @@
         <w:ind w:firstLine="708"/>
       </w:pPr>
       <w:r>
-        <w:t xml:space="preserve">Данные системы покрывают три четверти российского сегмента рынка. </w:t>
-      </w:r>
-      <w:r>
-        <w:t>Анализ их функциональности позволит получить объективные функциональные характеристики систем данного типа и определить функциональность разрабатываемого решения.</w:t>
+        <w:t>Данные системы покрывают три четверти российского сегмента рынка. Анализ их функциональности позволит получить объективные функциональные характеристики систем данного типа и определить функциональность разрабатываемого решения.</w:t>
       </w:r>
     </w:p>
     <w:p>
@@ -6175,10 +6105,7 @@
               <w:t>+</w:t>
             </w:r>
             <w:r>
-              <w:t>, демоверсия</w:t>
-            </w:r>
-            <w:r>
-              <w:t>, но приложение ориентировано не на водителей, а на операторов – не позволяет управлять задачами или общаться с оператором</w:t>
+              <w:t>, демоверсия, но приложение ориентировано не на водителей, а на операторов – не позволяет управлять задачами или общаться с оператором</w:t>
             </w:r>
           </w:p>
         </w:tc>
@@ -6197,13 +6124,7 @@
               <w:t>+</w:t>
             </w:r>
             <w:r>
-              <w:t>, но приложение ориентировано не на водителей, а на операторов – не позволяет управлять задачами</w:t>
-            </w:r>
-            <w:r>
-              <w:t xml:space="preserve"> </w:t>
-            </w:r>
-            <w:r>
-              <w:t>или общаться с оператором</w:t>
+              <w:t>, но приложение ориентировано не на водителей, а на операторов – не позволяет управлять задачами или общаться с оператором</w:t>
             </w:r>
           </w:p>
         </w:tc>
@@ -6675,28 +6596,7 @@
         <w:t>-</w:t>
       </w:r>
       <w:r>
-        <w:t xml:space="preserve">картой </w:t>
-      </w:r>
-      <w:r>
-        <w:t>(также называем</w:t>
-      </w:r>
-      <w:r>
-        <w:t>ые</w:t>
-      </w:r>
-      <w:r>
-        <w:t xml:space="preserve"> «терминал</w:t>
-      </w:r>
-      <w:r>
-        <w:t>ами</w:t>
-      </w:r>
-      <w:r>
-        <w:t>»)</w:t>
-      </w:r>
-      <w:r>
-        <w:t xml:space="preserve">, средняя стоимость которых, </w:t>
-      </w:r>
-      <w:r>
-        <w:t xml:space="preserve">согласно данным исследования компания </w:t>
+        <w:t xml:space="preserve">картой (также называемые «терминалами»), средняя стоимость которых, согласно данным исследования компания </w:t>
       </w:r>
       <w:r>
         <w:rPr>
@@ -6708,22 +6608,7 @@
         <w:t xml:space="preserve"> [4],</w:t>
       </w:r>
       <w:r>
-        <w:t xml:space="preserve"> </w:t>
-      </w:r>
-      <w:r>
-        <w:t>составляла 6472 рубля в 2017 году</w:t>
-      </w:r>
-      <w:r>
-        <w:t>, компания может подобрать</w:t>
-      </w:r>
-      <w:r>
-        <w:t xml:space="preserve"> различные </w:t>
-      </w:r>
-      <w:r>
-        <w:t xml:space="preserve">доступные </w:t>
-      </w:r>
-      <w:r>
-        <w:t xml:space="preserve">трекеры, не имеющие встроенной </w:t>
+        <w:t xml:space="preserve"> составляла 6472 рубля в 2017 году, компания может подобрать различные доступные трекеры, не имеющие встроенной </w:t>
       </w:r>
       <w:r>
         <w:rPr>
@@ -6735,13 +6620,7 @@
         <w:t>-</w:t>
       </w:r>
       <w:r>
-        <w:t xml:space="preserve">карты, но способные </w:t>
-      </w:r>
-      <w:r>
-        <w:t>передавать</w:t>
-      </w:r>
-      <w:r>
-        <w:t xml:space="preserve"> данные о состоянии автомобиля с помощью технологии</w:t>
+        <w:t>карты, но способные передавать данные о состоянии автомобиля с помощью технологии</w:t>
       </w:r>
       <w:r>
         <w:t xml:space="preserve"> </w:t>
@@ -6776,6 +6655,9 @@
         <w:spacing w:after="160" w:line="360" w:lineRule="auto"/>
       </w:pPr>
       <w:r>
+        <w:rPr>
+          <w:noProof/>
+        </w:rPr>
         <w:drawing>
           <wp:inline distT="0" distB="0" distL="0" distR="0" wp14:anchorId="61127AD5" wp14:editId="6F1C3F1B">
             <wp:extent cx="5939790" cy="3211830"/>
@@ -6792,7 +6674,7 @@
                     <pic:cNvPicPr/>
                   </pic:nvPicPr>
                   <pic:blipFill>
-                    <a:blip r:embed="rId16"/>
+                    <a:blip r:embed="rId12"/>
                     <a:stretch>
                       <a:fillRect/>
                     </a:stretch>
@@ -6878,14 +6760,7 @@
           <w:color w:val="auto"/>
           <w:szCs w:val="24"/>
         </w:rPr>
-        <w:t>трекера),</w:t>
-      </w:r>
-      <w:r>
-        <w:rPr>
-          <w:color w:val="auto"/>
-          <w:szCs w:val="24"/>
-        </w:rPr>
-        <w:t xml:space="preserve"> по данным исследования компании </w:t>
+        <w:t xml:space="preserve">трекера), по данным исследования компании </w:t>
       </w:r>
       <w:r>
         <w:rPr>
@@ -6977,11 +6852,11 @@
         <w:pStyle w:val="Heading1"/>
         <w:spacing w:after="160" w:line="360" w:lineRule="auto"/>
       </w:pPr>
-      <w:bookmarkStart w:id="7" w:name="_Toc70260515"/>
+      <w:bookmarkStart w:id="6" w:name="_Toc70260515"/>
       <w:r>
         <w:t>Выводы по главе</w:t>
       </w:r>
-      <w:bookmarkEnd w:id="7"/>
+      <w:bookmarkEnd w:id="6"/>
     </w:p>
     <w:p>
       <w:pPr>
@@ -7043,7 +6918,7 @@
         <w:pStyle w:val="Heading1"/>
         <w:spacing w:after="160" w:line="360" w:lineRule="auto"/>
       </w:pPr>
-      <w:bookmarkStart w:id="8" w:name="_Toc70260516"/>
+      <w:bookmarkStart w:id="7" w:name="_Toc70260516"/>
       <w:r>
         <w:lastRenderedPageBreak/>
         <w:t xml:space="preserve">Глава 2. Проектирование </w:t>
@@ -7051,7 +6926,7 @@
       <w:r>
         <w:t>системы</w:t>
       </w:r>
-      <w:bookmarkEnd w:id="8"/>
+      <w:bookmarkEnd w:id="7"/>
     </w:p>
     <w:p>
       <w:r>
@@ -7077,14 +6952,14 @@
         </w:numPr>
         <w:spacing w:after="160" w:line="360" w:lineRule="auto"/>
       </w:pPr>
-      <w:bookmarkStart w:id="9" w:name="_Toc70260517"/>
+      <w:bookmarkStart w:id="8" w:name="_Toc70260517"/>
       <w:r>
         <w:t>Функциональные х</w:t>
       </w:r>
       <w:r>
         <w:t>арактеристики</w:t>
       </w:r>
-      <w:bookmarkEnd w:id="9"/>
+      <w:bookmarkEnd w:id="8"/>
     </w:p>
     <w:p>
       <w:pPr>
@@ -7095,11 +6970,11 @@
         </w:numPr>
         <w:spacing w:after="160" w:line="360" w:lineRule="auto"/>
       </w:pPr>
-      <w:bookmarkStart w:id="10" w:name="_Toc70260518"/>
+      <w:bookmarkStart w:id="9" w:name="_Toc70260518"/>
       <w:r>
         <w:t>Высокоуровневая архитектура системы</w:t>
       </w:r>
-      <w:bookmarkEnd w:id="10"/>
+      <w:bookmarkEnd w:id="9"/>
     </w:p>
     <w:p>
       <w:pPr>
@@ -7110,11 +6985,11 @@
         </w:numPr>
         <w:spacing w:after="160" w:line="360" w:lineRule="auto"/>
       </w:pPr>
-      <w:bookmarkStart w:id="11" w:name="_Toc70260519"/>
+      <w:bookmarkStart w:id="10" w:name="_Toc70260519"/>
       <w:r>
         <w:t>Проектирование сервиса обработка данных</w:t>
       </w:r>
-      <w:bookmarkEnd w:id="11"/>
+      <w:bookmarkEnd w:id="10"/>
     </w:p>
     <w:p>
       <w:pPr>
@@ -7125,11 +7000,11 @@
         </w:numPr>
         <w:spacing w:after="160" w:line="360" w:lineRule="auto"/>
       </w:pPr>
-      <w:bookmarkStart w:id="12" w:name="_Toc70260520"/>
+      <w:bookmarkStart w:id="11" w:name="_Toc70260520"/>
       <w:r>
         <w:t>Проектирование мобильного приложения</w:t>
       </w:r>
-      <w:bookmarkEnd w:id="12"/>
+      <w:bookmarkEnd w:id="11"/>
     </w:p>
     <w:p>
       <w:pPr>
@@ -7140,7 +7015,7 @@
         </w:numPr>
         <w:spacing w:after="160" w:line="360" w:lineRule="auto"/>
       </w:pPr>
-      <w:bookmarkStart w:id="13" w:name="_Toc70260521"/>
+      <w:bookmarkStart w:id="12" w:name="_Toc70260521"/>
       <w:r>
         <w:rPr>
           <w:lang w:val="en-US"/>
@@ -7150,7 +7025,7 @@
       <w:r>
         <w:t>трекер</w:t>
       </w:r>
-      <w:bookmarkEnd w:id="13"/>
+      <w:bookmarkEnd w:id="12"/>
     </w:p>
     <w:p>
       <w:pPr>
@@ -7161,11 +7036,11 @@
         </w:numPr>
         <w:spacing w:after="160" w:line="360" w:lineRule="auto"/>
       </w:pPr>
-      <w:bookmarkStart w:id="14" w:name="_Toc70260522"/>
+      <w:bookmarkStart w:id="13" w:name="_Toc70260522"/>
       <w:r>
         <w:t>Проектирование веб-приложения</w:t>
       </w:r>
-      <w:bookmarkEnd w:id="14"/>
+      <w:bookmarkEnd w:id="13"/>
     </w:p>
     <w:p>
       <w:pPr>
@@ -7176,25 +7051,25 @@
         </w:numPr>
         <w:spacing w:after="160" w:line="360" w:lineRule="auto"/>
       </w:pPr>
-      <w:bookmarkStart w:id="15" w:name="_Toc70260523"/>
+      <w:bookmarkStart w:id="14" w:name="_Toc70260523"/>
       <w:r>
         <w:t>Проектирование серверной части</w:t>
+      </w:r>
+      <w:bookmarkEnd w:id="14"/>
+    </w:p>
+    <w:p>
+      <w:pPr>
+        <w:pStyle w:val="Heading2"/>
+        <w:spacing w:after="160" w:line="360" w:lineRule="auto"/>
+      </w:pPr>
+      <w:bookmarkStart w:id="15" w:name="_Toc70260524"/>
+      <w:r>
+        <w:t>Выводы по главе</w:t>
       </w:r>
       <w:bookmarkEnd w:id="15"/>
     </w:p>
     <w:p>
       <w:pPr>
-        <w:pStyle w:val="Heading2"/>
-        <w:spacing w:after="160" w:line="360" w:lineRule="auto"/>
-      </w:pPr>
-      <w:bookmarkStart w:id="16" w:name="_Toc70260524"/>
-      <w:r>
-        <w:t>Выводы по главе</w:t>
-      </w:r>
-      <w:bookmarkEnd w:id="16"/>
-    </w:p>
-    <w:p>
-      <w:pPr>
         <w:spacing w:after="160" w:line="360" w:lineRule="auto"/>
         <w:rPr>
           <w:rFonts w:eastAsia="Times New Roman" w:cs="Times New Roman"/>
@@ -7236,7 +7111,7 @@
           <w:lang w:eastAsia="ru-RU"/>
         </w:rPr>
       </w:pPr>
-      <w:bookmarkStart w:id="17" w:name="_Toc70260525"/>
+      <w:bookmarkStart w:id="16" w:name="_Toc70260525"/>
       <w:r>
         <w:rPr>
           <w:rFonts w:eastAsia="Times New Roman"/>
@@ -7254,7 +7129,7 @@
         </w:rPr>
         <w:t>системы</w:t>
       </w:r>
-      <w:bookmarkEnd w:id="17"/>
+      <w:bookmarkEnd w:id="16"/>
     </w:p>
     <w:p>
       <w:pPr>
@@ -7294,14 +7169,14 @@
           <w:lang w:eastAsia="ru-RU"/>
         </w:rPr>
       </w:pPr>
-      <w:bookmarkStart w:id="18" w:name="_Toc70260526"/>
+      <w:bookmarkStart w:id="17" w:name="_Toc70260526"/>
       <w:r>
         <w:rPr>
           <w:lang w:eastAsia="ru-RU"/>
         </w:rPr>
         <w:t>Сервис обработки данных</w:t>
       </w:r>
-      <w:bookmarkEnd w:id="18"/>
+      <w:bookmarkEnd w:id="17"/>
     </w:p>
     <w:p>
       <w:pPr>
@@ -7312,7 +7187,7 @@
         </w:numPr>
         <w:spacing w:afterLines="160" w:after="384" w:line="360" w:lineRule="auto"/>
       </w:pPr>
-      <w:bookmarkStart w:id="19" w:name="_Toc70260527"/>
+      <w:bookmarkStart w:id="18" w:name="_Toc70260527"/>
       <w:r>
         <w:rPr>
           <w:lang w:val="en-US"/>
@@ -7322,7 +7197,7 @@
       <w:r>
         <w:t>приложение</w:t>
       </w:r>
-      <w:bookmarkEnd w:id="19"/>
+      <w:bookmarkEnd w:id="18"/>
     </w:p>
     <w:p>
       <w:pPr>
@@ -7338,7 +7213,7 @@
           <w:lang w:eastAsia="ru-RU"/>
         </w:rPr>
       </w:pPr>
-      <w:bookmarkStart w:id="20" w:name="_Toc70260528"/>
+      <w:bookmarkStart w:id="19" w:name="_Toc70260528"/>
       <w:r>
         <w:rPr>
           <w:rFonts w:eastAsia="Times New Roman"/>
@@ -7362,17 +7237,9 @@
           <w:shd w:val="clear" w:color="auto" w:fill="FFFFFF"/>
           <w:lang w:eastAsia="ru-RU"/>
         </w:rPr>
-        <w:t>трекер</w:t>
-      </w:r>
-      <w:r>
-        <w:rPr>
-          <w:rFonts w:eastAsia="Times New Roman"/>
-          <w:shd w:val="clear" w:color="auto" w:fill="FFFFFF"/>
-          <w:lang w:eastAsia="ru-RU"/>
-        </w:rPr>
-        <w:t>ом</w:t>
-      </w:r>
-      <w:bookmarkEnd w:id="20"/>
+        <w:t>трекером</w:t>
+      </w:r>
+      <w:bookmarkEnd w:id="19"/>
       <w:proofErr w:type="spellEnd"/>
     </w:p>
     <w:p>
@@ -7389,7 +7256,7 @@
           <w:lang w:eastAsia="ru-RU"/>
         </w:rPr>
       </w:pPr>
-      <w:bookmarkStart w:id="21" w:name="_Toc70260529"/>
+      <w:bookmarkStart w:id="20" w:name="_Toc70260529"/>
       <w:r>
         <w:rPr>
           <w:rFonts w:eastAsia="Times New Roman"/>
@@ -7398,7 +7265,7 @@
         </w:rPr>
         <w:t>Веб-приложение</w:t>
       </w:r>
-      <w:bookmarkEnd w:id="21"/>
+      <w:bookmarkEnd w:id="20"/>
     </w:p>
     <w:p>
       <w:pPr>
@@ -7414,7 +7281,7 @@
           <w:lang w:eastAsia="ru-RU"/>
         </w:rPr>
       </w:pPr>
-      <w:bookmarkStart w:id="22" w:name="_Toc70260530"/>
+      <w:bookmarkStart w:id="21" w:name="_Toc70260530"/>
       <w:r>
         <w:rPr>
           <w:rFonts w:eastAsia="Times New Roman"/>
@@ -7423,7 +7290,7 @@
         </w:rPr>
         <w:t>Серверная часть</w:t>
       </w:r>
-      <w:bookmarkEnd w:id="22"/>
+      <w:bookmarkEnd w:id="21"/>
     </w:p>
     <w:p>
       <w:pPr>
@@ -7433,14 +7300,14 @@
           <w:lang w:eastAsia="ru-RU"/>
         </w:rPr>
       </w:pPr>
-      <w:bookmarkStart w:id="23" w:name="_Toc70260531"/>
+      <w:bookmarkStart w:id="22" w:name="_Toc70260531"/>
       <w:r>
         <w:rPr>
           <w:lang w:eastAsia="ru-RU"/>
         </w:rPr>
         <w:t>Выводы по главе</w:t>
       </w:r>
-      <w:bookmarkEnd w:id="23"/>
+      <w:bookmarkEnd w:id="22"/>
     </w:p>
     <w:p>
       <w:pPr>
@@ -7484,7 +7351,7 @@
           <w:lang w:eastAsia="ru-RU"/>
         </w:rPr>
       </w:pPr>
-      <w:bookmarkStart w:id="24" w:name="_Toc70260532"/>
+      <w:bookmarkStart w:id="23" w:name="_Toc70260532"/>
       <w:r>
         <w:rPr>
           <w:lang w:eastAsia="ru-RU"/>
@@ -7492,7 +7359,7 @@
         <w:lastRenderedPageBreak/>
         <w:t>Заключение</w:t>
       </w:r>
-      <w:bookmarkEnd w:id="24"/>
+      <w:bookmarkEnd w:id="23"/>
     </w:p>
     <w:p>
       <w:pPr>
@@ -7514,12 +7381,12 @@
       <w:pPr>
         <w:pStyle w:val="Heading1"/>
       </w:pPr>
-      <w:bookmarkStart w:id="25" w:name="_Toc70260533"/>
+      <w:bookmarkStart w:id="24" w:name="_Toc70260533"/>
       <w:r>
         <w:lastRenderedPageBreak/>
         <w:t>Источники</w:t>
       </w:r>
-      <w:bookmarkEnd w:id="25"/>
+      <w:bookmarkEnd w:id="24"/>
     </w:p>
     <w:p>
       <w:pPr>
@@ -7538,7 +7405,7 @@
           <w:color w:val="000000"/>
         </w:rPr>
       </w:pPr>
-      <w:bookmarkStart w:id="26" w:name="_Ref9655618"/>
+      <w:bookmarkStart w:id="25" w:name="_Ref9655618"/>
       <w:r>
         <w:rPr>
           <w:color w:val="000000"/>
@@ -7662,27 +7529,13 @@
         </w:rPr>
         <w:t xml:space="preserve"> </w:t>
       </w:r>
-      <w:hyperlink r:id="rId17" w:history="1">
+      <w:hyperlink r:id="rId13" w:history="1">
         <w:r>
           <w:rPr>
             <w:rStyle w:val="Hyperlink"/>
             <w:lang w:val="en-US"/>
           </w:rPr>
-          <w:t>h</w:t>
-        </w:r>
-        <w:r>
-          <w:rPr>
-            <w:rStyle w:val="Hyperlink"/>
-            <w:lang w:val="en-US"/>
-          </w:rPr>
-          <w:t>t</w:t>
-        </w:r>
-        <w:r>
-          <w:rPr>
-            <w:rStyle w:val="Hyperlink"/>
-            <w:lang w:val="en-US"/>
-          </w:rPr>
-          <w:t>tps</w:t>
+          <w:t>https</w:t>
         </w:r>
         <w:r>
           <w:rPr>
@@ -7826,43 +7679,31 @@
         <w:rPr>
           <w:color w:val="000000"/>
         </w:rPr>
+        <w:t xml:space="preserve"> (</w:t>
+      </w:r>
+      <w:r>
+        <w:rPr>
+          <w:color w:val="000000"/>
+        </w:rPr>
+        <w:t>дата</w:t>
+      </w:r>
+      <w:r>
+        <w:rPr>
+          <w:color w:val="000000"/>
+        </w:rPr>
         <w:t xml:space="preserve"> </w:t>
       </w:r>
       <w:r>
         <w:rPr>
           <w:color w:val="000000"/>
         </w:rPr>
-        <w:t>(</w:t>
+        <w:t>обращения</w:t>
       </w:r>
       <w:r>
         <w:rPr>
           <w:color w:val="000000"/>
         </w:rPr>
-        <w:t>дата</w:t>
-      </w:r>
-      <w:r>
-        <w:rPr>
-          <w:color w:val="000000"/>
-        </w:rPr>
-        <w:t xml:space="preserve"> </w:t>
-      </w:r>
-      <w:r>
-        <w:rPr>
-          <w:color w:val="000000"/>
-        </w:rPr>
-        <w:t>обращения</w:t>
-      </w:r>
-      <w:r>
-        <w:rPr>
-          <w:color w:val="000000"/>
-        </w:rPr>
-        <w:t>: 18.02.2021)</w:t>
-      </w:r>
-      <w:r>
-        <w:rPr>
-          <w:color w:val="000000"/>
-        </w:rPr>
-        <w:t>.</w:t>
+        <w:t>: 18.02.2021).</w:t>
       </w:r>
     </w:p>
     <w:p>
@@ -8006,7 +7847,7 @@
         </w:rPr>
         <w:t xml:space="preserve">: </w:t>
       </w:r>
-      <w:hyperlink r:id="rId18" w:history="1">
+      <w:hyperlink r:id="rId14" w:history="1">
         <w:r>
           <w:rPr>
             <w:rStyle w:val="Hyperlink"/>
@@ -8175,13 +8016,7 @@
         <w:rPr>
           <w:color w:val="000000"/>
         </w:rPr>
-        <w:t>.02.202</w:t>
-      </w:r>
-      <w:r>
-        <w:rPr>
-          <w:color w:val="000000"/>
-        </w:rPr>
-        <w:t>1</w:t>
+        <w:t>.02.2021</w:t>
       </w:r>
       <w:r>
         <w:rPr>
@@ -8346,7 +8181,7 @@
       <w:r>
         <w:t xml:space="preserve"> </w:t>
       </w:r>
-      <w:hyperlink r:id="rId19" w:history="1">
+      <w:hyperlink r:id="rId15" w:history="1">
         <w:r>
           <w:rPr>
             <w:rStyle w:val="Hyperlink"/>
@@ -8354,25 +8189,7 @@
             <w:szCs w:val="24"/>
             <w:lang w:eastAsia="ru-RU"/>
           </w:rPr>
-          <w:t>https://www.grandviewresearch.com/industry-analy</w:t>
-        </w:r>
-        <w:r>
-          <w:rPr>
-            <w:rStyle w:val="Hyperlink"/>
-            <w:rFonts w:eastAsia="Times New Roman" w:cs="Times New Roman"/>
-            <w:szCs w:val="24"/>
-            <w:lang w:eastAsia="ru-RU"/>
-          </w:rPr>
-          <w:t>s</w:t>
-        </w:r>
-        <w:r>
-          <w:rPr>
-            <w:rStyle w:val="Hyperlink"/>
-            <w:rFonts w:eastAsia="Times New Roman" w:cs="Times New Roman"/>
-            <w:szCs w:val="24"/>
-            <w:lang w:eastAsia="ru-RU"/>
-          </w:rPr>
-          <w:t>is/vehicle-tracking-systems-market</w:t>
+          <w:t>https://www.grandviewresearch.com/industry-analysis/vehicle-tracking-systems-market</w:t>
         </w:r>
       </w:hyperlink>
       <w:r>
@@ -8439,7 +8256,7 @@
         </w:rPr>
         <w:t>).</w:t>
       </w:r>
-      <w:bookmarkEnd w:id="26"/>
+      <w:bookmarkEnd w:id="25"/>
     </w:p>
     <w:p>
       <w:pPr>
@@ -8464,7 +8281,7 @@
           <w:szCs w:val="24"/>
           <w:lang w:eastAsia="ru-RU"/>
         </w:rPr>
-        <w:t>Мониторинг транспорта и навигация (рынок России)</w:t>
+        <w:t>Мониторинг транспорта и навигация (рынок России). [</w:t>
       </w:r>
       <w:r>
         <w:rPr>
@@ -8472,7 +8289,7 @@
           <w:szCs w:val="24"/>
           <w:lang w:eastAsia="ru-RU"/>
         </w:rPr>
-        <w:t xml:space="preserve">. </w:t>
+        <w:t>Электронный</w:t>
       </w:r>
       <w:r>
         <w:rPr>
@@ -8480,7 +8297,7 @@
           <w:szCs w:val="24"/>
           <w:lang w:eastAsia="ru-RU"/>
         </w:rPr>
-        <w:t>[</w:t>
+        <w:t xml:space="preserve"> </w:t>
       </w:r>
       <w:r>
         <w:rPr>
@@ -8488,7 +8305,7 @@
           <w:szCs w:val="24"/>
           <w:lang w:eastAsia="ru-RU"/>
         </w:rPr>
-        <w:t>Электронный</w:t>
+        <w:t>ресурс</w:t>
       </w:r>
       <w:r>
         <w:rPr>
@@ -8496,44 +8313,28 @@
           <w:szCs w:val="24"/>
           <w:lang w:eastAsia="ru-RU"/>
         </w:rPr>
+        <w:t>]</w:t>
+      </w:r>
+      <w:r>
+        <w:rPr>
+          <w:rFonts w:eastAsia="Times New Roman" w:cs="Times New Roman"/>
+          <w:szCs w:val="24"/>
+          <w:lang w:eastAsia="ru-RU"/>
+        </w:rPr>
+        <w:t xml:space="preserve"> / Режим доступа</w:t>
+      </w:r>
+      <w:r>
+        <w:rPr>
+          <w:rFonts w:eastAsia="Times New Roman" w:cs="Times New Roman"/>
+          <w:szCs w:val="24"/>
+          <w:lang w:eastAsia="ru-RU"/>
+        </w:rPr>
+        <w:t>:</w:t>
+      </w:r>
+      <w:r>
         <w:t xml:space="preserve"> </w:t>
       </w:r>
-      <w:r>
-        <w:rPr>
-          <w:rFonts w:eastAsia="Times New Roman" w:cs="Times New Roman"/>
-          <w:szCs w:val="24"/>
-          <w:lang w:eastAsia="ru-RU"/>
-        </w:rPr>
-        <w:t>ресурс</w:t>
-      </w:r>
-      <w:r>
-        <w:rPr>
-          <w:rFonts w:eastAsia="Times New Roman" w:cs="Times New Roman"/>
-          <w:szCs w:val="24"/>
-          <w:lang w:eastAsia="ru-RU"/>
-        </w:rPr>
-        <w:t>]</w:t>
-      </w:r>
-      <w:r>
-        <w:rPr>
-          <w:rFonts w:eastAsia="Times New Roman" w:cs="Times New Roman"/>
-          <w:szCs w:val="24"/>
-          <w:lang w:eastAsia="ru-RU"/>
-        </w:rPr>
-        <w:t xml:space="preserve"> / Режим доступа</w:t>
-      </w:r>
-      <w:r>
-        <w:rPr>
-          <w:rFonts w:eastAsia="Times New Roman" w:cs="Times New Roman"/>
-          <w:szCs w:val="24"/>
-          <w:lang w:eastAsia="ru-RU"/>
-        </w:rPr>
-        <w:t>:</w:t>
-      </w:r>
-      <w:r>
-        <w:t xml:space="preserve"> </w:t>
-      </w:r>
-      <w:hyperlink r:id="rId20" w:history="1">
+      <w:hyperlink r:id="rId16" w:history="1">
         <w:r>
           <w:rPr>
             <w:rStyle w:val="Hyperlink"/>
@@ -8541,25 +8342,7 @@
             <w:szCs w:val="24"/>
             <w:lang w:eastAsia="ru-RU"/>
           </w:rPr>
-          <w:t>https://www.tadviser.ru/index.php/%D0%A1%D1%82%D0%B0%D1%82%D1%8C%D1%8F:%D0%9C%D0%BE%D0%BD%D0%B8</w:t>
-        </w:r>
-        <w:r>
-          <w:rPr>
-            <w:rStyle w:val="Hyperlink"/>
-            <w:rFonts w:eastAsia="Times New Roman" w:cs="Times New Roman"/>
-            <w:szCs w:val="24"/>
-            <w:lang w:eastAsia="ru-RU"/>
-          </w:rPr>
-          <w:t>%</w:t>
-        </w:r>
-        <w:r>
-          <w:rPr>
-            <w:rStyle w:val="Hyperlink"/>
-            <w:rFonts w:eastAsia="Times New Roman" w:cs="Times New Roman"/>
-            <w:szCs w:val="24"/>
-            <w:lang w:eastAsia="ru-RU"/>
-          </w:rPr>
-          <w:t>D1%82%D0%BE%D1%80%D0%B8%D0%BD%D0%B3_%D1%82%D1%80%D0%B0%D0%BD%D1%81%D0%BF%D0%BE%D1%80%D1%82%D0%B0_%D0%B8_%D0%BD%D0%B0%D0%B2%D0%B8%D0%B3%D0%B0%D1%86%D0%B8%D1%8F_(%D1%80%D1%8B%D0%BD%D0%BE%D0%BA_%D0%A0%D0%BE%D1%81%D1%81%D0%B8%D0%B8)</w:t>
+          <w:t>https://www.tadviser.ru/index.php/%D0%A1%D1%82%D0%B0%D1%82%D1%8C%D1%8F:%D0%9C%D0%BE%D0%BD%D0%B8%D1%82%D0%BE%D1%80%D0%B8%D0%BD%D0%B3_%D1%82%D1%80%D0%B0%D0%BD%D1%81%D0%BF%D0%BE%D1%80%D1%82%D0%B0_%D0%B8_%D0%BD%D0%B0%D0%B2%D0%B8%D0%B3%D0%B0%D1%86%D0%B8%D1%8F_(%D1%80%D1%8B%D0%BD%D0%BE%D0%BA_%D0%A0%D0%BE%D1%81%D1%81%D0%B8%D0%B8)</w:t>
         </w:r>
       </w:hyperlink>
       <w:r>
@@ -8583,42 +8366,7 @@
           <w:rFonts w:eastAsia="Calibri" w:cs="Times New Roman"/>
           <w:szCs w:val="24"/>
         </w:rPr>
-        <w:t>(</w:t>
-      </w:r>
-      <w:r>
-        <w:rPr>
-          <w:rFonts w:eastAsia="Calibri" w:cs="Times New Roman"/>
-          <w:szCs w:val="24"/>
-        </w:rPr>
-        <w:t>д</w:t>
-      </w:r>
-      <w:r>
-        <w:rPr>
-          <w:rFonts w:eastAsia="Calibri" w:cs="Times New Roman"/>
-          <w:szCs w:val="24"/>
-        </w:rPr>
-        <w:t xml:space="preserve">ата обращения: </w:t>
-      </w:r>
-      <w:r>
-        <w:rPr>
-          <w:rFonts w:eastAsia="Calibri" w:cs="Times New Roman"/>
-          <w:szCs w:val="24"/>
-        </w:rPr>
-        <w:t>17</w:t>
-      </w:r>
-      <w:r>
-        <w:rPr>
-          <w:rFonts w:eastAsia="Calibri" w:cs="Times New Roman"/>
-          <w:szCs w:val="24"/>
-        </w:rPr>
-        <w:t>.</w:t>
-      </w:r>
-      <w:r>
-        <w:rPr>
-          <w:rFonts w:eastAsia="Calibri" w:cs="Times New Roman"/>
-          <w:szCs w:val="24"/>
-        </w:rPr>
-        <w:t>11</w:t>
+        <w:t>(дата обращения: 17.11</w:t>
       </w:r>
       <w:r>
         <w:rPr>
@@ -8741,7 +8489,7 @@
         </w:rPr>
         <w:t xml:space="preserve"> </w:t>
       </w:r>
-      <w:hyperlink r:id="rId21" w:history="1">
+      <w:hyperlink r:id="rId17" w:history="1">
         <w:r>
           <w:rPr>
             <w:rStyle w:val="Hyperlink"/>
@@ -8797,7 +8545,7 @@
       <w:r>
         <w:t xml:space="preserve"> </w:t>
       </w:r>
-      <w:hyperlink r:id="rId22" w:history="1">
+      <w:hyperlink r:id="rId18" w:history="1">
         <w:r>
           <w:rPr>
             <w:rStyle w:val="Hyperlink"/>
@@ -8818,12 +8566,9 @@
         </w:numPr>
       </w:pPr>
       <w:r>
-        <w:t>АвтоГраф. [Электронный ресурс] / Режим доступа:</w:t>
-      </w:r>
-      <w:r>
-        <w:t xml:space="preserve"> </w:t>
-      </w:r>
-      <w:hyperlink r:id="rId23" w:history="1">
+        <w:t xml:space="preserve">АвтоГраф. [Электронный ресурс] / Режим доступа: </w:t>
+      </w:r>
+      <w:hyperlink r:id="rId19" w:history="1">
         <w:r>
           <w:rPr>
             <w:rStyle w:val="Hyperlink"/>
@@ -8846,7 +8591,7 @@
       <w:r>
         <w:t xml:space="preserve">Omnicomm. [Электронный ресурс] / Режим доступа: </w:t>
       </w:r>
-      <w:hyperlink r:id="rId24" w:history="1">
+      <w:hyperlink r:id="rId20" w:history="1">
         <w:r>
           <w:rPr>
             <w:rStyle w:val="Hyperlink"/>
@@ -8867,15 +8612,9 @@
         </w:numPr>
       </w:pPr>
       <w:r>
-        <w:t>СКАУТ 365</w:t>
-      </w:r>
-      <w:r>
-        <w:t>. [Электронный ресурс] / Режим доступа:</w:t>
-      </w:r>
-      <w:r>
-        <w:t xml:space="preserve"> </w:t>
-      </w:r>
-      <w:hyperlink r:id="rId25" w:history="1">
+        <w:t xml:space="preserve">СКАУТ 365. [Электронный ресурс] / Режим доступа: </w:t>
+      </w:r>
+      <w:hyperlink r:id="rId21" w:history="1">
         <w:r>
           <w:rPr>
             <w:rStyle w:val="Hyperlink"/>
@@ -8968,7 +8707,7 @@
       <w:r>
         <w:t xml:space="preserve"> </w:t>
       </w:r>
-      <w:hyperlink r:id="rId26" w:history="1">
+      <w:hyperlink r:id="rId22" w:history="1">
         <w:r>
           <w:rPr>
             <w:rStyle w:val="Hyperlink"/>
@@ -9000,9 +8739,9 @@
     </w:p>
     <w:p/>
     <w:sectPr>
-      <w:headerReference w:type="default" r:id="rId27"/>
-      <w:footerReference w:type="even" r:id="rId28"/>
-      <w:footerReference w:type="default" r:id="rId29"/>
+      <w:headerReference w:type="default" r:id="rId23"/>
+      <w:footerReference w:type="even" r:id="rId24"/>
+      <w:footerReference w:type="default" r:id="rId25"/>
       <w:pgSz w:w="11906" w:h="16838"/>
       <w:pgMar w:top="1134" w:right="851" w:bottom="1134" w:left="1701" w:header="709" w:footer="709" w:gutter="0"/>
       <w:cols w:space="708"/>
@@ -9011,45 +8750,6 @@
     </w:sectPr>
   </w:body>
 </w:document>
-</file>
-
-<file path=word/comments.xml><?xml version="1.0" encoding="utf-8"?>
-<w:comments xmlns:wpc="http://schemas.microsoft.com/office/word/2010/wordprocessingCanvas" xmlns:cx="http://schemas.microsoft.com/office/drawing/2014/chartex" xmlns:cx1="http://schemas.microsoft.com/office/drawing/2015/9/8/chartex" xmlns:cx2="http://schemas.microsoft.com/office/drawing/2015/10/21/chartex" xmlns:cx3="http://schemas.microsoft.com/office/drawing/2016/5/9/chartex" xmlns:cx4="http://schemas.microsoft.com/office/drawing/2016/5/10/chartex" xmlns:cx5="http://schemas.microsoft.com/office/drawing/2016/5/11/chartex" xmlns:cx6="http://schemas.microsoft.com/office/drawing/2016/5/12/chartex" xmlns:cx7="http://schemas.microsoft.com/office/drawing/2016/5/13/chartex" xmlns:cx8="http://schemas.microsoft.com/office/drawing/2016/5/14/chartex" xmlns:mc="http://schemas.openxmlformats.org/markup-compatibility/2006" xmlns:aink="http://schemas.microsoft.com/office/drawing/2016/ink" xmlns:am3d="http://schemas.microsoft.com/office/drawing/2017/model3d" xmlns:o="urn:schemas-microsoft-com:office:office" xmlns:r="http://schemas.openxmlformats.org/officeDocument/2006/relationships" xmlns:m="http://schemas.openxmlformats.org/officeDocument/2006/math" xmlns:v="urn:schemas-microsoft-com:vml" xmlns:wp14="http://schemas.microsoft.com/office/word/2010/wordprocessingDrawing" xmlns:wp="http://schemas.openxmlformats.org/drawingml/2006/wordprocessingDrawing" xmlns:w10="urn:schemas-microsoft-com:office:word" xmlns:w="http://schemas.openxmlformats.org/wordprocessingml/2006/main" xmlns:w14="http://schemas.microsoft.com/office/word/2010/wordml" xmlns:w15="http://schemas.microsoft.com/office/word/2012/wordml" xmlns:w16cex="http://schemas.microsoft.com/office/word/2018/wordml/cex" xmlns:w16cid="http://schemas.microsoft.com/office/word/2016/wordml/cid" xmlns:w16="http://schemas.microsoft.com/office/word/2018/wordml" xmlns:w16se="http://schemas.microsoft.com/office/word/2015/wordml/symex" xmlns:wpg="http://schemas.microsoft.com/office/word/2010/wordprocessingGroup" xmlns:wpi="http://schemas.microsoft.com/office/word/2010/wordprocessingInk" xmlns:wne="http://schemas.microsoft.com/office/word/2006/wordml" xmlns:wps="http://schemas.microsoft.com/office/word/2010/wordprocessingShape" mc:Ignorable="w14 w15 w16se w16cid w16 w16cex wp14">
-  <w:comment w:id="6" w:author="Microsoft Office User" w:date="2021-04-25T11:02:00Z" w:initials="MOU">
-    <w:p>
-      <w:pPr>
-        <w:pStyle w:val="CommentText"/>
-      </w:pPr>
-      <w:r>
-        <w:rPr>
-          <w:rStyle w:val="CommentReference"/>
-        </w:rPr>
-        <w:annotationRef/>
-      </w:r>
-      <w:r>
-        <w:t>https://gurtam.com/docs/Omnicomm_Navitoring_2018.pdf</w:t>
-      </w:r>
-    </w:p>
-  </w:comment>
-</w:comments>
-</file>
-
-<file path=word/commentsExtended.xml><?xml version="1.0" encoding="utf-8"?>
-<w15:commentsEx xmlns:wpc="http://schemas.microsoft.com/office/word/2010/wordprocessingCanvas" xmlns:cx="http://schemas.microsoft.com/office/drawing/2014/chartex" xmlns:cx1="http://schemas.microsoft.com/office/drawing/2015/9/8/chartex" xmlns:cx2="http://schemas.microsoft.com/office/drawing/2015/10/21/chartex" xmlns:cx3="http://schemas.microsoft.com/office/drawing/2016/5/9/chartex" xmlns:cx4="http://schemas.microsoft.com/office/drawing/2016/5/10/chartex" xmlns:cx5="http://schemas.microsoft.com/office/drawing/2016/5/11/chartex" xmlns:cx6="http://schemas.microsoft.com/office/drawing/2016/5/12/chartex" xmlns:cx7="http://schemas.microsoft.com/office/drawing/2016/5/13/chartex" xmlns:cx8="http://schemas.microsoft.com/office/drawing/2016/5/14/chartex" xmlns:mc="http://schemas.openxmlformats.org/markup-compatibility/2006" xmlns:aink="http://schemas.microsoft.com/office/drawing/2016/ink" xmlns:am3d="http://schemas.microsoft.com/office/drawing/2017/model3d" xmlns:o="urn:schemas-microsoft-com:office:office" xmlns:r="http://schemas.openxmlformats.org/officeDocument/2006/relationships" xmlns:m="http://schemas.openxmlformats.org/officeDocument/2006/math" xmlns:v="urn:schemas-microsoft-com:vml" xmlns:wp14="http://schemas.microsoft.com/office/word/2010/wordprocessingDrawing" xmlns:wp="http://schemas.openxmlformats.org/drawingml/2006/wordprocessingDrawing" xmlns:w10="urn:schemas-microsoft-com:office:word" xmlns:w="http://schemas.openxmlformats.org/wordprocessingml/2006/main" xmlns:w14="http://schemas.microsoft.com/office/word/2010/wordml" xmlns:w15="http://schemas.microsoft.com/office/word/2012/wordml" xmlns:w16cex="http://schemas.microsoft.com/office/word/2018/wordml/cex" xmlns:w16cid="http://schemas.microsoft.com/office/word/2016/wordml/cid" xmlns:w16="http://schemas.microsoft.com/office/word/2018/wordml" xmlns:w16se="http://schemas.microsoft.com/office/word/2015/wordml/symex" xmlns:wpg="http://schemas.microsoft.com/office/word/2010/wordprocessingGroup" xmlns:wpi="http://schemas.microsoft.com/office/word/2010/wordprocessingInk" xmlns:wne="http://schemas.microsoft.com/office/word/2006/wordml" xmlns:wps="http://schemas.microsoft.com/office/word/2010/wordprocessingShape" mc:Ignorable="w14 w15 w16se w16cid w16 w16cex wp14">
-  <w15:commentEx w15:paraId="46A61E98" w15:done="0"/>
-</w15:commentsEx>
-</file>
-
-<file path=word/commentsExtensible.xml><?xml version="1.0" encoding="utf-8"?>
-<w16cex:commentsExtensible xmlns:wpc="http://schemas.microsoft.com/office/word/2010/wordprocessingCanvas" xmlns:cx="http://schemas.microsoft.com/office/drawing/2014/chartex" xmlns:cx1="http://schemas.microsoft.com/office/drawing/2015/9/8/chartex" xmlns:cx2="http://schemas.microsoft.com/office/drawing/2015/10/21/chartex" xmlns:cx3="http://schemas.microsoft.com/office/drawing/2016/5/9/chartex" xmlns:cx4="http://schemas.microsoft.com/office/drawing/2016/5/10/chartex" xmlns:cx5="http://schemas.microsoft.com/office/drawing/2016/5/11/chartex" xmlns:cx6="http://schemas.microsoft.com/office/drawing/2016/5/12/chartex" xmlns:cx7="http://schemas.microsoft.com/office/drawing/2016/5/13/chartex" xmlns:cx8="http://schemas.microsoft.com/office/drawing/2016/5/14/chartex" xmlns:mc="http://schemas.openxmlformats.org/markup-compatibility/2006" xmlns:aink="http://schemas.microsoft.com/office/drawing/2016/ink" xmlns:am3d="http://schemas.microsoft.com/office/drawing/2017/model3d" xmlns:o="urn:schemas-microsoft-com:office:office" xmlns:r="http://schemas.openxmlformats.org/officeDocument/2006/relationships" xmlns:m="http://schemas.openxmlformats.org/officeDocument/2006/math" xmlns:v="urn:schemas-microsoft-com:vml" xmlns:wp14="http://schemas.microsoft.com/office/word/2010/wordprocessingDrawing" xmlns:wp="http://schemas.openxmlformats.org/drawingml/2006/wordprocessingDrawing" xmlns:w10="urn:schemas-microsoft-com:office:word" xmlns:w="http://schemas.openxmlformats.org/wordprocessingml/2006/main" xmlns:w14="http://schemas.microsoft.com/office/word/2010/wordml" xmlns:w15="http://schemas.microsoft.com/office/word/2012/wordml" xmlns:w16cex="http://schemas.microsoft.com/office/word/2018/wordml/cex" xmlns:w16cid="http://schemas.microsoft.com/office/word/2016/wordml/cid" xmlns:w16="http://schemas.microsoft.com/office/word/2018/wordml" xmlns:w16se="http://schemas.microsoft.com/office/word/2015/wordml/symex" xmlns:wpg="http://schemas.microsoft.com/office/word/2010/wordprocessingGroup" xmlns:wpi="http://schemas.microsoft.com/office/word/2010/wordprocessingInk" xmlns:wne="http://schemas.microsoft.com/office/word/2006/wordml" xmlns:wps="http://schemas.microsoft.com/office/word/2010/wordprocessingShape" mc:Ignorable="w14 w15 w16se w16cid w16 w16cex wp14">
-  <w16cex:commentExtensible w16cex:durableId="242FCACA" w16cex:dateUtc="2021-04-25T08:02:00Z"/>
-</w16cex:commentsExtensible>
-</file>
-
-<file path=word/commentsIds.xml><?xml version="1.0" encoding="utf-8"?>
-<w16cid:commentsIds xmlns:wpc="http://schemas.microsoft.com/office/word/2010/wordprocessingCanvas" xmlns:cx="http://schemas.microsoft.com/office/drawing/2014/chartex" xmlns:cx1="http://schemas.microsoft.com/office/drawing/2015/9/8/chartex" xmlns:cx2="http://schemas.microsoft.com/office/drawing/2015/10/21/chartex" xmlns:cx3="http://schemas.microsoft.com/office/drawing/2016/5/9/chartex" xmlns:cx4="http://schemas.microsoft.com/office/drawing/2016/5/10/chartex" xmlns:cx5="http://schemas.microsoft.com/office/drawing/2016/5/11/chartex" xmlns:cx6="http://schemas.microsoft.com/office/drawing/2016/5/12/chartex" xmlns:cx7="http://schemas.microsoft.com/office/drawing/2016/5/13/chartex" xmlns:cx8="http://schemas.microsoft.com/office/drawing/2016/5/14/chartex" xmlns:mc="http://schemas.openxmlformats.org/markup-compatibility/2006" xmlns:aink="http://schemas.microsoft.com/office/drawing/2016/ink" xmlns:am3d="http://schemas.microsoft.com/office/drawing/2017/model3d" xmlns:o="urn:schemas-microsoft-com:office:office" xmlns:r="http://schemas.openxmlformats.org/officeDocument/2006/relationships" xmlns:m="http://schemas.openxmlformats.org/officeDocument/2006/math" xmlns:v="urn:schemas-microsoft-com:vml" xmlns:wp14="http://schemas.microsoft.com/office/word/2010/wordprocessingDrawing" xmlns:wp="http://schemas.openxmlformats.org/drawingml/2006/wordprocessingDrawing" xmlns:w10="urn:schemas-microsoft-com:office:word" xmlns:w="http://schemas.openxmlformats.org/wordprocessingml/2006/main" xmlns:w14="http://schemas.microsoft.com/office/word/2010/wordml" xmlns:w15="http://schemas.microsoft.com/office/word/2012/wordml" xmlns:w16cex="http://schemas.microsoft.com/office/word/2018/wordml/cex" xmlns:w16cid="http://schemas.microsoft.com/office/word/2016/wordml/cid" xmlns:w16="http://schemas.microsoft.com/office/word/2018/wordml" xmlns:w16se="http://schemas.microsoft.com/office/word/2015/wordml/symex" xmlns:wpg="http://schemas.microsoft.com/office/word/2010/wordprocessingGroup" xmlns:wpi="http://schemas.microsoft.com/office/word/2010/wordprocessingInk" xmlns:wne="http://schemas.microsoft.com/office/word/2006/wordml" xmlns:wps="http://schemas.microsoft.com/office/word/2010/wordprocessingShape" mc:Ignorable="w14 w15 w16se w16cid w16 w16cex wp14">
-  <w16cid:commentId w16cid:paraId="46A61E98" w16cid:durableId="242FCACA"/>
-</w16cid:commentsIds>
 </file>
 
 <file path=word/endnotes.xml><?xml version="1.0" encoding="utf-8"?>
@@ -14036,14 +13736,6 @@
     <w:abstractNumId w:val="10"/>
   </w:num>
 </w:numbering>
-</file>
-
-<file path=word/people.xml><?xml version="1.0" encoding="utf-8"?>
-<w15:people xmlns:wpc="http://schemas.microsoft.com/office/word/2010/wordprocessingCanvas" xmlns:cx="http://schemas.microsoft.com/office/drawing/2014/chartex" xmlns:cx1="http://schemas.microsoft.com/office/drawing/2015/9/8/chartex" xmlns:cx2="http://schemas.microsoft.com/office/drawing/2015/10/21/chartex" xmlns:cx3="http://schemas.microsoft.com/office/drawing/2016/5/9/chartex" xmlns:cx4="http://schemas.microsoft.com/office/drawing/2016/5/10/chartex" xmlns:cx5="http://schemas.microsoft.com/office/drawing/2016/5/11/chartex" xmlns:cx6="http://schemas.microsoft.com/office/drawing/2016/5/12/chartex" xmlns:cx7="http://schemas.microsoft.com/office/drawing/2016/5/13/chartex" xmlns:cx8="http://schemas.microsoft.com/office/drawing/2016/5/14/chartex" xmlns:mc="http://schemas.openxmlformats.org/markup-compatibility/2006" xmlns:aink="http://schemas.microsoft.com/office/drawing/2016/ink" xmlns:am3d="http://schemas.microsoft.com/office/drawing/2017/model3d" xmlns:o="urn:schemas-microsoft-com:office:office" xmlns:r="http://schemas.openxmlformats.org/officeDocument/2006/relationships" xmlns:m="http://schemas.openxmlformats.org/officeDocument/2006/math" xmlns:v="urn:schemas-microsoft-com:vml" xmlns:wp14="http://schemas.microsoft.com/office/word/2010/wordprocessingDrawing" xmlns:wp="http://schemas.openxmlformats.org/drawingml/2006/wordprocessingDrawing" xmlns:w10="urn:schemas-microsoft-com:office:word" xmlns:w="http://schemas.openxmlformats.org/wordprocessingml/2006/main" xmlns:w14="http://schemas.microsoft.com/office/word/2010/wordml" xmlns:w15="http://schemas.microsoft.com/office/word/2012/wordml" xmlns:w16cex="http://schemas.microsoft.com/office/word/2018/wordml/cex" xmlns:w16cid="http://schemas.microsoft.com/office/word/2016/wordml/cid" xmlns:w16="http://schemas.microsoft.com/office/word/2018/wordml" xmlns:w16se="http://schemas.microsoft.com/office/word/2015/wordml/symex" xmlns:wpg="http://schemas.microsoft.com/office/word/2010/wordprocessingGroup" xmlns:wpi="http://schemas.microsoft.com/office/word/2010/wordprocessingInk" xmlns:wne="http://schemas.microsoft.com/office/word/2006/wordml" xmlns:wps="http://schemas.microsoft.com/office/word/2010/wordprocessingShape" mc:Ignorable="w14 w15 w16se w16cid w16 w16cex wp14">
-  <w15:person w15:author="Microsoft Office User">
-    <w15:presenceInfo w15:providerId="None" w15:userId="Microsoft Office User"/>
-  </w15:person>
-</w15:people>
 </file>
 
 <file path=word/styles.xml><?xml version="1.0" encoding="utf-8"?>
@@ -14524,6 +14216,7 @@
   <w:style w:type="character" w:default="1" w:styleId="DefaultParagraphFont">
     <w:name w:val="Default Paragraph Font"/>
     <w:uiPriority w:val="1"/>
+    <w:semiHidden/>
     <w:unhideWhenUsed/>
   </w:style>
   <w:style w:type="table" w:default="1" w:styleId="TableNormal">

</xml_diff>

<commit_message>
[Docs] Presentation - pre-defence + docs update
</commit_message>
<xml_diff>
--- a/Documentation/Practice/Отчет по практике.docx
+++ b/Documentation/Practice/Отчет по практике.docx
@@ -523,7 +523,6 @@
           <w:sz w:val="24"/>
           <w:szCs w:val="24"/>
           <w:u w:val="single"/>
-          <w:lang w:val="en-US"/>
         </w:rPr>
         <w:t>.04.2021</w:t>
       </w:r>
@@ -552,7 +551,6 @@
         <w:rPr>
           <w:sz w:val="24"/>
           <w:szCs w:val="24"/>
-          <w:lang w:val="en-US"/>
         </w:rPr>
         <w:t xml:space="preserve">          </w:t>
       </w:r>
@@ -561,7 +559,6 @@
           <w:sz w:val="24"/>
           <w:szCs w:val="24"/>
           <w:u w:val="single"/>
-          <w:lang w:val="en-US"/>
         </w:rPr>
         <w:t>9 / 10</w:t>
       </w:r>
@@ -597,7 +594,6 @@
         <w:rPr>
           <w:sz w:val="24"/>
           <w:szCs w:val="24"/>
-          <w:lang w:val="en-US"/>
         </w:rPr>
         <w:t xml:space="preserve">       </w:t>
       </w:r>
@@ -1006,37 +1002,932 @@
         </w:rPr>
         <w:br/>
       </w:r>
-      <w:r>
-        <w:rPr>
+    </w:p>
+    <w:p>
+      <w:pPr>
+        <w:jc w:val="center"/>
+        <w:rPr>
+          <w:b/>
+          <w:bCs/>
           <w:sz w:val="22"/>
           <w:szCs w:val="24"/>
         </w:rPr>
-        <w:br/>
-      </w:r>
-      <w:r>
-        <w:rPr>
+      </w:pPr>
+      <w:r>
+        <w:rPr>
+          <w:b/>
+          <w:bCs/>
           <w:sz w:val="22"/>
           <w:szCs w:val="24"/>
         </w:rPr>
-        <w:br/>
-      </w:r>
-      <w:r>
+        <w:t>Москва – 2021</w:t>
+      </w:r>
+    </w:p>
+    <w:p>
+      <w:pPr>
+        <w:jc w:val="left"/>
         <w:rPr>
           <w:sz w:val="22"/>
           <w:szCs w:val="24"/>
         </w:rPr>
-        <w:br/>
-        <w:t>Москва – 2021</w:t>
-      </w:r>
+      </w:pPr>
+    </w:p>
+    <w:p>
+      <w:pPr>
+        <w:spacing w:after="0" w:line="240" w:lineRule="auto"/>
+        <w:jc w:val="center"/>
+        <w:rPr>
+          <w:rFonts w:cs="Times New Roman"/>
+          <w:b/>
+          <w:szCs w:val="24"/>
+        </w:rPr>
+      </w:pPr>
+      <w:r>
+        <w:rPr>
+          <w:rFonts w:cs="Times New Roman"/>
+          <w:b/>
+          <w:szCs w:val="24"/>
+        </w:rPr>
+        <w:lastRenderedPageBreak/>
+        <w:t>ПРАВИТЕЛЬСТВО РОССИЙСКОЙ ФЕДЕРАЦИИ</w:t>
+      </w:r>
+    </w:p>
+    <w:p>
+      <w:pPr>
+        <w:spacing w:after="0" w:line="240" w:lineRule="auto"/>
+        <w:jc w:val="center"/>
+        <w:rPr>
+          <w:rFonts w:cs="Times New Roman"/>
+          <w:b/>
+          <w:szCs w:val="24"/>
+        </w:rPr>
+      </w:pPr>
+      <w:r>
+        <w:rPr>
+          <w:rFonts w:cs="Times New Roman"/>
+          <w:b/>
+          <w:szCs w:val="24"/>
+        </w:rPr>
+        <w:t>ФЕДЕРАЛЬНОЕ ГОСУДАРСТВЕННОЕ АВТОНОМНОЕ</w:t>
+      </w:r>
+    </w:p>
+    <w:p>
+      <w:pPr>
+        <w:spacing w:after="0" w:line="240" w:lineRule="auto"/>
+        <w:jc w:val="center"/>
+        <w:rPr>
+          <w:rFonts w:cs="Times New Roman"/>
+          <w:b/>
+          <w:szCs w:val="24"/>
+        </w:rPr>
+      </w:pPr>
+      <w:r>
+        <w:rPr>
+          <w:rFonts w:cs="Times New Roman"/>
+          <w:b/>
+          <w:szCs w:val="24"/>
+        </w:rPr>
+        <w:t>ОБРАЗОВАТЕЛЬНОЕ УЧРЕЖДЕНИЕ ВЫСШЕГО ОБРАЗОВАНИЯ</w:t>
+      </w:r>
+    </w:p>
+    <w:p>
+      <w:pPr>
+        <w:spacing w:after="0" w:line="240" w:lineRule="auto"/>
+        <w:jc w:val="center"/>
+        <w:rPr>
+          <w:rFonts w:cs="Times New Roman"/>
+          <w:b/>
+          <w:szCs w:val="24"/>
+        </w:rPr>
+      </w:pPr>
+      <w:r>
+        <w:rPr>
+          <w:rFonts w:cs="Times New Roman"/>
+          <w:b/>
+          <w:szCs w:val="24"/>
+        </w:rPr>
+        <w:t>НАЦИОНАЛЬНЫЙ ИССЛЕДОВАТЕЛЬСКИЙ УНИВЕРСИТЕТ</w:t>
+      </w:r>
+    </w:p>
+    <w:p>
+      <w:pPr>
+        <w:spacing w:after="0" w:line="240" w:lineRule="auto"/>
+        <w:jc w:val="center"/>
+        <w:rPr>
+          <w:rFonts w:cs="Times New Roman"/>
+          <w:b/>
+          <w:szCs w:val="24"/>
+        </w:rPr>
+      </w:pPr>
+      <w:r>
+        <w:rPr>
+          <w:rFonts w:cs="Times New Roman"/>
+          <w:b/>
+          <w:szCs w:val="24"/>
+        </w:rPr>
+        <w:t>«ВЫСШАЯ ШКОЛА ЭКОНОМИКИ»</w:t>
+      </w:r>
+    </w:p>
+    <w:p>
+      <w:pPr>
+        <w:spacing w:after="0" w:line="240" w:lineRule="auto"/>
+        <w:jc w:val="center"/>
+        <w:rPr>
+          <w:rFonts w:cs="Times New Roman"/>
+          <w:szCs w:val="24"/>
+        </w:rPr>
+      </w:pPr>
+    </w:p>
+    <w:p>
+      <w:pPr>
+        <w:spacing w:after="0" w:line="240" w:lineRule="auto"/>
+        <w:jc w:val="center"/>
+        <w:rPr>
+          <w:rFonts w:cs="Times New Roman"/>
+          <w:szCs w:val="24"/>
+        </w:rPr>
+      </w:pPr>
+      <w:r>
+        <w:rPr>
+          <w:rFonts w:cs="Times New Roman"/>
+          <w:szCs w:val="24"/>
+        </w:rPr>
+        <w:t>Факультет компьютерных наук</w:t>
+      </w:r>
+    </w:p>
+    <w:p>
+      <w:pPr>
+        <w:spacing w:after="120" w:line="240" w:lineRule="auto"/>
+        <w:jc w:val="center"/>
+        <w:rPr>
+          <w:rFonts w:cs="Times New Roman"/>
+          <w:szCs w:val="24"/>
+        </w:rPr>
+      </w:pPr>
+      <w:r>
+        <w:rPr>
+          <w:rFonts w:cs="Times New Roman"/>
+          <w:szCs w:val="24"/>
+        </w:rPr>
+        <w:t>Департамент программной инженерии</w:t>
+      </w:r>
+    </w:p>
+    <w:p>
+      <w:pPr>
+        <w:spacing w:after="0" w:line="240" w:lineRule="auto"/>
+        <w:jc w:val="center"/>
+        <w:rPr>
+          <w:rFonts w:cs="Times New Roman"/>
+          <w:szCs w:val="24"/>
+        </w:rPr>
+      </w:pPr>
+    </w:p>
+    <w:p>
+      <w:pPr>
+        <w:spacing w:after="0" w:line="240" w:lineRule="auto"/>
+        <w:jc w:val="center"/>
+        <w:rPr>
+          <w:rFonts w:cs="Times New Roman"/>
+          <w:szCs w:val="24"/>
+        </w:rPr>
+      </w:pPr>
+    </w:p>
+    <w:p>
+      <w:pPr>
+        <w:spacing w:after="0" w:line="240" w:lineRule="auto"/>
+        <w:jc w:val="center"/>
+        <w:rPr>
+          <w:rFonts w:cs="Times New Roman"/>
+          <w:szCs w:val="24"/>
+        </w:rPr>
+      </w:pPr>
+    </w:p>
+    <w:tbl>
+      <w:tblPr>
+        <w:tblStyle w:val="TableGrid"/>
+        <w:tblW w:w="0" w:type="auto"/>
+        <w:tblBorders>
+          <w:top w:val="none" w:sz="0" w:space="0" w:color="auto"/>
+          <w:left w:val="none" w:sz="0" w:space="0" w:color="auto"/>
+          <w:bottom w:val="none" w:sz="0" w:space="0" w:color="auto"/>
+          <w:right w:val="none" w:sz="0" w:space="0" w:color="auto"/>
+          <w:insideH w:val="none" w:sz="0" w:space="0" w:color="auto"/>
+          <w:insideV w:val="none" w:sz="0" w:space="0" w:color="auto"/>
+        </w:tblBorders>
+        <w:tblLook w:val="04A0" w:firstRow="1" w:lastRow="0" w:firstColumn="1" w:lastColumn="0" w:noHBand="0" w:noVBand="1"/>
+      </w:tblPr>
+      <w:tblGrid>
+        <w:gridCol w:w="4643"/>
+        <w:gridCol w:w="4643"/>
+      </w:tblGrid>
+      <w:tr>
+        <w:tc>
+          <w:tcPr>
+            <w:tcW w:w="4643" w:type="dxa"/>
+          </w:tcPr>
+          <w:p>
+            <w:pPr>
+              <w:rPr>
+                <w:rFonts w:cs="Times New Roman"/>
+                <w:sz w:val="26"/>
+                <w:szCs w:val="26"/>
+              </w:rPr>
+            </w:pPr>
+          </w:p>
+        </w:tc>
+        <w:tc>
+          <w:tcPr>
+            <w:tcW w:w="4643" w:type="dxa"/>
+          </w:tcPr>
+          <w:p>
+            <w:pPr>
+              <w:jc w:val="center"/>
+              <w:rPr>
+                <w:rFonts w:cs="Times New Roman"/>
+              </w:rPr>
+            </w:pPr>
+            <w:r>
+              <w:rPr>
+                <w:rFonts w:cs="Times New Roman"/>
+              </w:rPr>
+              <w:t>УТВЕРЖДАЮ</w:t>
+            </w:r>
+          </w:p>
+          <w:p>
+            <w:pPr>
+              <w:jc w:val="center"/>
+              <w:rPr>
+                <w:rFonts w:cs="Times New Roman"/>
+              </w:rPr>
+            </w:pPr>
+            <w:r>
+              <w:rPr>
+                <w:rFonts w:cs="Times New Roman"/>
+              </w:rPr>
+              <w:t>Академический руководитель образовательной программы «Программная инженерия»,</w:t>
+            </w:r>
+          </w:p>
+          <w:p>
+            <w:pPr>
+              <w:jc w:val="center"/>
+              <w:rPr>
+                <w:rFonts w:cs="Times New Roman"/>
+              </w:rPr>
+            </w:pPr>
+            <w:r>
+              <w:rPr>
+                <w:rFonts w:cs="Times New Roman"/>
+              </w:rPr>
+              <w:t xml:space="preserve">профессор департамента программной инженерии, канд. </w:t>
+            </w:r>
+            <w:proofErr w:type="spellStart"/>
+            <w:r>
+              <w:rPr>
+                <w:rFonts w:cs="Times New Roman"/>
+              </w:rPr>
+              <w:t>техн</w:t>
+            </w:r>
+            <w:proofErr w:type="spellEnd"/>
+            <w:r>
+              <w:rPr>
+                <w:rFonts w:cs="Times New Roman"/>
+              </w:rPr>
+              <w:t>. наук</w:t>
+            </w:r>
+          </w:p>
+          <w:p>
+            <w:pPr>
+              <w:jc w:val="center"/>
+              <w:rPr>
+                <w:rFonts w:cs="Times New Roman"/>
+              </w:rPr>
+            </w:pPr>
+          </w:p>
+          <w:p>
+            <w:pPr>
+              <w:jc w:val="center"/>
+              <w:rPr>
+                <w:rFonts w:cs="Times New Roman"/>
+              </w:rPr>
+            </w:pPr>
+            <w:r>
+              <w:rPr>
+                <w:rFonts w:cs="Times New Roman"/>
+              </w:rPr>
+              <w:t>__________________ В.В. Шилов</w:t>
+            </w:r>
+          </w:p>
+          <w:p>
+            <w:pPr>
+              <w:jc w:val="center"/>
+              <w:rPr>
+                <w:rFonts w:cs="Times New Roman"/>
+                <w:sz w:val="26"/>
+                <w:szCs w:val="26"/>
+              </w:rPr>
+            </w:pPr>
+            <w:r>
+              <w:rPr>
+                <w:rFonts w:cs="Times New Roman"/>
+              </w:rPr>
+              <w:t>«___» _____________ 20</w:t>
+            </w:r>
+            <w:r>
+              <w:rPr>
+                <w:rFonts w:cs="Times New Roman"/>
+                <w:lang w:val="en-US"/>
+              </w:rPr>
+              <w:t>21</w:t>
+            </w:r>
+            <w:r>
+              <w:rPr>
+                <w:rFonts w:cs="Times New Roman"/>
+              </w:rPr>
+              <w:t xml:space="preserve"> г.</w:t>
+            </w:r>
+          </w:p>
+        </w:tc>
+      </w:tr>
+    </w:tbl>
+    <w:p>
+      <w:pPr>
+        <w:spacing w:after="0" w:line="240" w:lineRule="auto"/>
+        <w:jc w:val="center"/>
+        <w:rPr>
+          <w:rFonts w:cs="Times New Roman"/>
+          <w:szCs w:val="24"/>
+        </w:rPr>
+      </w:pPr>
+    </w:p>
+    <w:p>
+      <w:pPr>
+        <w:spacing w:after="0" w:line="240" w:lineRule="auto"/>
+        <w:jc w:val="center"/>
+        <w:rPr>
+          <w:rFonts w:cs="Times New Roman"/>
+          <w:szCs w:val="24"/>
+        </w:rPr>
+      </w:pPr>
+    </w:p>
+    <w:p>
+      <w:pPr>
+        <w:spacing w:after="0" w:line="240" w:lineRule="auto"/>
+        <w:jc w:val="center"/>
+        <w:rPr>
+          <w:rFonts w:cs="Times New Roman"/>
+          <w:szCs w:val="24"/>
+        </w:rPr>
+      </w:pPr>
+    </w:p>
+    <w:p>
+      <w:pPr>
+        <w:spacing w:after="0" w:line="240" w:lineRule="auto"/>
+        <w:jc w:val="center"/>
+        <w:rPr>
+          <w:rFonts w:cs="Times New Roman"/>
+          <w:b/>
+          <w:sz w:val="28"/>
+          <w:szCs w:val="26"/>
+        </w:rPr>
+      </w:pPr>
+      <w:r>
+        <w:rPr>
+          <w:rFonts w:cs="Times New Roman"/>
+          <w:b/>
+          <w:sz w:val="28"/>
+          <w:szCs w:val="26"/>
+        </w:rPr>
+        <w:t>Выпускная квалификационная работа</w:t>
+      </w:r>
+    </w:p>
+    <w:p>
+      <w:pPr>
+        <w:spacing w:after="0" w:line="240" w:lineRule="auto"/>
+        <w:jc w:val="center"/>
+        <w:rPr>
+          <w:rFonts w:cs="Times New Roman"/>
+          <w:sz w:val="16"/>
+          <w:szCs w:val="16"/>
+        </w:rPr>
+      </w:pPr>
+    </w:p>
+    <w:p>
+      <w:pPr>
+        <w:spacing w:after="0" w:line="240" w:lineRule="auto"/>
+        <w:jc w:val="center"/>
+        <w:rPr>
+          <w:rFonts w:cs="Times New Roman"/>
+          <w:sz w:val="20"/>
+          <w:szCs w:val="20"/>
+        </w:rPr>
+      </w:pPr>
+    </w:p>
+    <w:p>
+      <w:pPr>
+        <w:spacing w:line="360" w:lineRule="auto"/>
+        <w:jc w:val="center"/>
+        <w:rPr>
+          <w:rFonts w:cs="Times New Roman"/>
+          <w:b/>
+          <w:szCs w:val="24"/>
+        </w:rPr>
+      </w:pPr>
+      <w:r>
+        <w:rPr>
+          <w:rFonts w:cs="Times New Roman"/>
+          <w:b/>
+          <w:szCs w:val="24"/>
+        </w:rPr>
+        <w:t>Система мониторинга транспортных средств на базе мобильных устройств</w:t>
+      </w:r>
+    </w:p>
+    <w:p>
+      <w:pPr>
+        <w:spacing w:after="0" w:line="240" w:lineRule="auto"/>
+        <w:jc w:val="center"/>
+        <w:rPr>
+          <w:rFonts w:cs="Times New Roman"/>
+          <w:sz w:val="26"/>
+          <w:szCs w:val="26"/>
+        </w:rPr>
+      </w:pPr>
+      <w:r>
+        <w:rPr>
+          <w:rFonts w:cs="Times New Roman"/>
+          <w:sz w:val="26"/>
+          <w:szCs w:val="26"/>
+        </w:rPr>
+        <w:t>по направлению подготовки 0</w:t>
+      </w:r>
+      <w:r>
+        <w:rPr>
+          <w:rFonts w:cs="Times New Roman"/>
+          <w:sz w:val="26"/>
+          <w:szCs w:val="26"/>
+        </w:rPr>
+        <w:t>9.03.04 «Программная инженерия»</w:t>
+      </w:r>
+    </w:p>
+    <w:p>
+      <w:pPr>
+        <w:spacing w:line="360" w:lineRule="auto"/>
+        <w:jc w:val="center"/>
+        <w:rPr>
+          <w:rFonts w:cs="Times New Roman"/>
+          <w:b/>
+          <w:szCs w:val="24"/>
+        </w:rPr>
+      </w:pPr>
+    </w:p>
+    <w:p>
+      <w:pPr>
+        <w:spacing w:line="360" w:lineRule="auto"/>
+        <w:jc w:val="center"/>
+        <w:rPr>
+          <w:rFonts w:cs="Times New Roman"/>
+          <w:b/>
+          <w:szCs w:val="24"/>
+        </w:rPr>
+      </w:pPr>
+    </w:p>
+    <w:p>
+      <w:pPr>
+        <w:spacing w:line="360" w:lineRule="auto"/>
+        <w:jc w:val="center"/>
+        <w:rPr>
+          <w:rFonts w:cs="Times New Roman"/>
+          <w:b/>
+          <w:szCs w:val="24"/>
+        </w:rPr>
+      </w:pPr>
+    </w:p>
+    <w:tbl>
+      <w:tblPr>
+        <w:tblStyle w:val="TableGrid"/>
+        <w:tblW w:w="0" w:type="auto"/>
+        <w:tblLook w:val="04A0" w:firstRow="1" w:lastRow="0" w:firstColumn="1" w:lastColumn="0" w:noHBand="0" w:noVBand="1"/>
+      </w:tblPr>
+      <w:tblGrid>
+        <w:gridCol w:w="4643"/>
+        <w:gridCol w:w="4643"/>
+      </w:tblGrid>
+      <w:tr>
+        <w:tc>
+          <w:tcPr>
+            <w:tcW w:w="4643" w:type="dxa"/>
+          </w:tcPr>
+          <w:p>
+            <w:pPr>
+              <w:ind w:firstLine="0"/>
+              <w:jc w:val="left"/>
+              <w:rPr>
+                <w:rFonts w:cs="Times New Roman"/>
+                <w:sz w:val="26"/>
+                <w:szCs w:val="26"/>
+              </w:rPr>
+            </w:pPr>
+            <w:r>
+              <w:rPr>
+                <w:rFonts w:cs="Times New Roman"/>
+                <w:sz w:val="26"/>
+                <w:szCs w:val="26"/>
+              </w:rPr>
+              <w:t xml:space="preserve">Научный руководитель: </w:t>
+            </w:r>
+          </w:p>
+          <w:p>
+            <w:pPr>
+              <w:pStyle w:val="BodyTextIndent"/>
+              <w:ind w:firstLine="0"/>
+              <w:jc w:val="left"/>
+              <w:rPr>
+                <w:sz w:val="26"/>
+                <w:szCs w:val="26"/>
+              </w:rPr>
+            </w:pPr>
+            <w:r>
+              <w:rPr>
+                <w:sz w:val="26"/>
+                <w:szCs w:val="26"/>
+              </w:rPr>
+              <w:t xml:space="preserve">Кандидат технических наук, доцент департамента программной инженерии, </w:t>
+            </w:r>
+            <w:r>
+              <w:rPr>
+                <w:sz w:val="26"/>
+                <w:szCs w:val="26"/>
+              </w:rPr>
+              <w:br/>
+            </w:r>
+            <w:proofErr w:type="spellStart"/>
+            <w:r>
+              <w:rPr>
+                <w:sz w:val="26"/>
+                <w:szCs w:val="26"/>
+              </w:rPr>
+              <w:t>Салех</w:t>
+            </w:r>
+            <w:proofErr w:type="spellEnd"/>
+            <w:r>
+              <w:rPr>
+                <w:sz w:val="26"/>
+                <w:szCs w:val="26"/>
+              </w:rPr>
+              <w:t xml:space="preserve"> </w:t>
+            </w:r>
+            <w:proofErr w:type="spellStart"/>
+            <w:r>
+              <w:rPr>
+                <w:sz w:val="26"/>
+                <w:szCs w:val="26"/>
+              </w:rPr>
+              <w:t>Хади</w:t>
+            </w:r>
+            <w:proofErr w:type="spellEnd"/>
+            <w:r>
+              <w:rPr>
+                <w:sz w:val="26"/>
+                <w:szCs w:val="26"/>
+              </w:rPr>
+              <w:t xml:space="preserve"> Мухаммед</w:t>
+            </w:r>
+          </w:p>
+          <w:p>
+            <w:pPr>
+              <w:rPr>
+                <w:rFonts w:cs="Times New Roman"/>
+                <w:sz w:val="26"/>
+                <w:szCs w:val="26"/>
+              </w:rPr>
+            </w:pPr>
+          </w:p>
+          <w:p>
+            <w:pPr>
+              <w:rPr>
+                <w:rFonts w:cs="Times New Roman"/>
+                <w:sz w:val="26"/>
+                <w:szCs w:val="26"/>
+              </w:rPr>
+            </w:pPr>
+            <w:r>
+              <w:rPr>
+                <w:rFonts w:cs="Times New Roman"/>
+                <w:sz w:val="26"/>
+                <w:szCs w:val="26"/>
+              </w:rPr>
+              <w:t>_________________________</w:t>
+            </w:r>
+          </w:p>
+          <w:p>
+            <w:pPr>
+              <w:spacing w:after="120"/>
+              <w:rPr>
+                <w:rFonts w:cs="Times New Roman"/>
+                <w:sz w:val="18"/>
+                <w:szCs w:val="26"/>
+              </w:rPr>
+            </w:pPr>
+            <w:r>
+              <w:rPr>
+                <w:rFonts w:cs="Times New Roman"/>
+                <w:sz w:val="18"/>
+                <w:szCs w:val="26"/>
+              </w:rPr>
+              <w:t xml:space="preserve">                          Оценка</w:t>
+            </w:r>
+          </w:p>
+          <w:p>
+            <w:pPr>
+              <w:rPr>
+                <w:rFonts w:cs="Times New Roman"/>
+                <w:sz w:val="26"/>
+                <w:szCs w:val="26"/>
+              </w:rPr>
+            </w:pPr>
+            <w:r>
+              <w:rPr>
+                <w:rFonts w:cs="Times New Roman"/>
+                <w:sz w:val="26"/>
+                <w:szCs w:val="26"/>
+              </w:rPr>
+              <w:t>_________________________</w:t>
+            </w:r>
+          </w:p>
+          <w:p>
+            <w:pPr>
+              <w:rPr>
+                <w:rFonts w:cs="Times New Roman"/>
+                <w:sz w:val="18"/>
+                <w:szCs w:val="26"/>
+              </w:rPr>
+            </w:pPr>
+            <w:r>
+              <w:rPr>
+                <w:rFonts w:cs="Times New Roman"/>
+                <w:sz w:val="18"/>
+                <w:szCs w:val="26"/>
+              </w:rPr>
+              <w:t xml:space="preserve">                     Подпись, Дата</w:t>
+            </w:r>
+          </w:p>
+          <w:p>
+            <w:pPr>
+              <w:jc w:val="center"/>
+              <w:rPr>
+                <w:rFonts w:cs="Times New Roman"/>
+                <w:sz w:val="26"/>
+                <w:szCs w:val="26"/>
+              </w:rPr>
+            </w:pPr>
+          </w:p>
+        </w:tc>
+        <w:tc>
+          <w:tcPr>
+            <w:tcW w:w="4643" w:type="dxa"/>
+          </w:tcPr>
+          <w:p>
+            <w:pPr>
+              <w:ind w:firstLine="0"/>
+              <w:jc w:val="left"/>
+              <w:rPr>
+                <w:rFonts w:cs="Times New Roman"/>
+                <w:sz w:val="26"/>
+                <w:szCs w:val="26"/>
+              </w:rPr>
+            </w:pPr>
+            <w:r>
+              <w:rPr>
+                <w:rFonts w:cs="Times New Roman"/>
+                <w:sz w:val="26"/>
+                <w:szCs w:val="26"/>
+              </w:rPr>
+              <w:t>Выполнил</w:t>
+            </w:r>
+            <w:r>
+              <w:rPr>
+                <w:rFonts w:cs="Times New Roman"/>
+                <w:sz w:val="26"/>
+                <w:szCs w:val="26"/>
+              </w:rPr>
+              <w:t>:</w:t>
+            </w:r>
+          </w:p>
+          <w:p>
+            <w:pPr>
+              <w:ind w:firstLine="0"/>
+              <w:jc w:val="left"/>
+              <w:rPr>
+                <w:rFonts w:cs="Times New Roman"/>
+                <w:sz w:val="26"/>
+                <w:szCs w:val="26"/>
+              </w:rPr>
+            </w:pPr>
+            <w:r>
+              <w:rPr>
+                <w:rFonts w:cs="Times New Roman"/>
+                <w:sz w:val="26"/>
+                <w:szCs w:val="26"/>
+              </w:rPr>
+              <w:t xml:space="preserve">студент группы </w:t>
+            </w:r>
+            <w:r>
+              <w:rPr>
+                <w:rFonts w:cs="Times New Roman"/>
+                <w:sz w:val="26"/>
+                <w:szCs w:val="26"/>
+              </w:rPr>
+              <w:t>БПИ1</w:t>
+            </w:r>
+            <w:r>
+              <w:rPr>
+                <w:rFonts w:cs="Times New Roman"/>
+                <w:sz w:val="26"/>
+                <w:szCs w:val="26"/>
+              </w:rPr>
+              <w:t>73</w:t>
+            </w:r>
+          </w:p>
+          <w:p>
+            <w:pPr>
+              <w:ind w:firstLine="0"/>
+              <w:jc w:val="left"/>
+              <w:rPr>
+                <w:rFonts w:cs="Times New Roman"/>
+                <w:sz w:val="26"/>
+                <w:szCs w:val="26"/>
+              </w:rPr>
+            </w:pPr>
+            <w:r>
+              <w:rPr>
+                <w:rFonts w:cs="Times New Roman"/>
+                <w:sz w:val="26"/>
+                <w:szCs w:val="26"/>
+              </w:rPr>
+              <w:t xml:space="preserve">4 курса </w:t>
+            </w:r>
+            <w:proofErr w:type="spellStart"/>
+            <w:r>
+              <w:rPr>
+                <w:rFonts w:cs="Times New Roman"/>
+                <w:sz w:val="26"/>
+                <w:szCs w:val="26"/>
+              </w:rPr>
+              <w:t>бакалавриата</w:t>
+            </w:r>
+            <w:proofErr w:type="spellEnd"/>
+          </w:p>
+          <w:p>
+            <w:pPr>
+              <w:ind w:firstLine="0"/>
+              <w:jc w:val="left"/>
+              <w:rPr>
+                <w:rFonts w:cs="Times New Roman"/>
+                <w:sz w:val="26"/>
+                <w:szCs w:val="26"/>
+              </w:rPr>
+            </w:pPr>
+            <w:r>
+              <w:rPr>
+                <w:rFonts w:cs="Times New Roman"/>
+                <w:sz w:val="26"/>
+                <w:szCs w:val="26"/>
+              </w:rPr>
+              <w:t>образовательной программы «Программная инженерия»</w:t>
+            </w:r>
+            <w:r>
+              <w:rPr>
+                <w:rFonts w:cs="Times New Roman"/>
+                <w:sz w:val="26"/>
+                <w:szCs w:val="26"/>
+              </w:rPr>
+              <w:t>,</w:t>
+            </w:r>
+          </w:p>
+          <w:p>
+            <w:pPr>
+              <w:ind w:firstLine="0"/>
+              <w:jc w:val="left"/>
+              <w:rPr>
+                <w:rFonts w:cs="Times New Roman"/>
+                <w:sz w:val="26"/>
+                <w:szCs w:val="26"/>
+              </w:rPr>
+            </w:pPr>
+            <w:r>
+              <w:rPr>
+                <w:rFonts w:cs="Times New Roman"/>
+                <w:sz w:val="26"/>
+                <w:szCs w:val="26"/>
+              </w:rPr>
+              <w:t>С.И. Ройтман</w:t>
+            </w:r>
+          </w:p>
+          <w:p>
+            <w:pPr>
+              <w:rPr>
+                <w:rFonts w:cs="Times New Roman"/>
+                <w:sz w:val="18"/>
+                <w:szCs w:val="18"/>
+              </w:rPr>
+            </w:pPr>
+          </w:p>
+          <w:p>
+            <w:pPr>
+              <w:rPr>
+                <w:rFonts w:cs="Times New Roman"/>
+                <w:sz w:val="30"/>
+                <w:szCs w:val="30"/>
+              </w:rPr>
+            </w:pPr>
+          </w:p>
+          <w:p>
+            <w:pPr>
+              <w:rPr>
+                <w:rFonts w:cs="Times New Roman"/>
+                <w:sz w:val="18"/>
+                <w:szCs w:val="26"/>
+              </w:rPr>
+            </w:pPr>
+          </w:p>
+          <w:p>
+            <w:pPr>
+              <w:rPr>
+                <w:rFonts w:cs="Times New Roman"/>
+                <w:sz w:val="26"/>
+                <w:szCs w:val="26"/>
+              </w:rPr>
+            </w:pPr>
+            <w:r>
+              <w:rPr>
+                <w:rFonts w:cs="Times New Roman"/>
+                <w:sz w:val="26"/>
+                <w:szCs w:val="26"/>
+              </w:rPr>
+              <w:t>_________________________</w:t>
+            </w:r>
+          </w:p>
+          <w:p>
+            <w:pPr>
+              <w:rPr>
+                <w:rFonts w:cs="Times New Roman"/>
+                <w:sz w:val="18"/>
+                <w:szCs w:val="26"/>
+              </w:rPr>
+            </w:pPr>
+            <w:r>
+              <w:rPr>
+                <w:rFonts w:cs="Times New Roman"/>
+                <w:sz w:val="18"/>
+                <w:szCs w:val="26"/>
+              </w:rPr>
+              <w:t xml:space="preserve">                           Подпись, Дата</w:t>
+            </w:r>
+          </w:p>
+          <w:p>
+            <w:pPr>
+              <w:jc w:val="center"/>
+              <w:rPr>
+                <w:rFonts w:cs="Times New Roman"/>
+                <w:sz w:val="26"/>
+                <w:szCs w:val="26"/>
+              </w:rPr>
+            </w:pPr>
+          </w:p>
+        </w:tc>
+      </w:tr>
+    </w:tbl>
+    <w:p>
+      <w:pPr>
+        <w:spacing w:line="360" w:lineRule="auto"/>
+        <w:rPr>
+          <w:rFonts w:cs="Times New Roman"/>
+          <w:szCs w:val="24"/>
+        </w:rPr>
+      </w:pPr>
+      <w:r>
+        <w:rPr>
+          <w:rFonts w:cs="Times New Roman"/>
+          <w:szCs w:val="24"/>
+        </w:rPr>
+        <w:br w:type="page"/>
+      </w:r>
+    </w:p>
+    <w:p>
+      <w:pPr>
+        <w:jc w:val="center"/>
+        <w:rPr>
+          <w:sz w:val="22"/>
+          <w:szCs w:val="24"/>
+        </w:rPr>
+      </w:pPr>
     </w:p>
     <w:p>
       <w:pPr>
         <w:pStyle w:val="Heading1"/>
         <w:spacing w:line="360" w:lineRule="auto"/>
       </w:pPr>
-      <w:bookmarkStart w:id="0" w:name="_Toc70378745"/>
-      <w:r>
-        <w:lastRenderedPageBreak/>
+      <w:bookmarkStart w:id="0" w:name="_Toc70428250"/>
+      <w:r>
         <w:t>Аннотация</w:t>
       </w:r>
       <w:bookmarkEnd w:id="0"/>
@@ -1376,7 +2267,7 @@
         </w:rPr>
         <w:br w:type="page"/>
       </w:r>
-      <w:bookmarkStart w:id="1" w:name="_Toc70378746"/>
+      <w:bookmarkStart w:id="1" w:name="_Toc70428251"/>
       <w:r>
         <w:rPr>
           <w:lang w:val="en-US"/>
@@ -1611,7 +2502,7 @@
         <w:pStyle w:val="Heading1"/>
         <w:jc w:val="center"/>
       </w:pPr>
-      <w:bookmarkStart w:id="2" w:name="_Toc70378747"/>
+      <w:bookmarkStart w:id="2" w:name="_Toc70428252"/>
       <w:r>
         <w:lastRenderedPageBreak/>
         <w:t>Определения</w:t>
@@ -2041,7 +2932,7 @@
             </w:rPr>
             <w:fldChar w:fldCharType="separate"/>
           </w:r>
-          <w:hyperlink w:anchor="_Toc70378745" w:history="1">
+          <w:hyperlink w:anchor="_Toc70428250" w:history="1">
             <w:r>
               <w:rPr>
                 <w:rStyle w:val="Hyperlink"/>
@@ -2068,7 +2959,7 @@
                 <w:noProof/>
                 <w:webHidden/>
               </w:rPr>
-              <w:instrText xml:space="preserve"> PAGEREF _Toc70378745 \h </w:instrText>
+              <w:instrText xml:space="preserve"> PAGEREF _Toc70428250 \h </w:instrText>
             </w:r>
             <w:r>
               <w:rPr>
@@ -2088,7 +2979,7 @@
                 <w:noProof/>
                 <w:webHidden/>
               </w:rPr>
-              <w:t>2</w:t>
+              <w:t>3</w:t>
             </w:r>
             <w:r>
               <w:rPr>
@@ -2115,7 +3006,7 @@
               <w:lang w:val="en-RU" w:eastAsia="en-GB"/>
             </w:rPr>
           </w:pPr>
-          <w:hyperlink w:anchor="_Toc70378746" w:history="1">
+          <w:hyperlink w:anchor="_Toc70428251" w:history="1">
             <w:r>
               <w:rPr>
                 <w:rStyle w:val="Hyperlink"/>
@@ -2143,7 +3034,7 @@
                 <w:noProof/>
                 <w:webHidden/>
               </w:rPr>
-              <w:instrText xml:space="preserve"> PAGEREF _Toc70378746 \h </w:instrText>
+              <w:instrText xml:space="preserve"> PAGEREF _Toc70428251 \h </w:instrText>
             </w:r>
             <w:r>
               <w:rPr>
@@ -2163,7 +3054,7 @@
                 <w:noProof/>
                 <w:webHidden/>
               </w:rPr>
-              <w:t>3</w:t>
+              <w:t>4</w:t>
             </w:r>
             <w:r>
               <w:rPr>
@@ -2190,7 +3081,7 @@
               <w:lang w:val="en-RU" w:eastAsia="en-GB"/>
             </w:rPr>
           </w:pPr>
-          <w:hyperlink w:anchor="_Toc70378747" w:history="1">
+          <w:hyperlink w:anchor="_Toc70428252" w:history="1">
             <w:r>
               <w:rPr>
                 <w:rStyle w:val="Hyperlink"/>
@@ -2217,7 +3108,7 @@
                 <w:noProof/>
                 <w:webHidden/>
               </w:rPr>
-              <w:instrText xml:space="preserve"> PAGEREF _Toc70378747 \h </w:instrText>
+              <w:instrText xml:space="preserve"> PAGEREF _Toc70428252 \h </w:instrText>
             </w:r>
             <w:r>
               <w:rPr>
@@ -2237,7 +3128,7 @@
                 <w:noProof/>
                 <w:webHidden/>
               </w:rPr>
-              <w:t>4</w:t>
+              <w:t>5</w:t>
             </w:r>
             <w:r>
               <w:rPr>
@@ -2264,7 +3155,7 @@
               <w:lang w:val="en-RU" w:eastAsia="en-GB"/>
             </w:rPr>
           </w:pPr>
-          <w:hyperlink w:anchor="_Toc70378748" w:history="1">
+          <w:hyperlink w:anchor="_Toc70428253" w:history="1">
             <w:r>
               <w:rPr>
                 <w:rStyle w:val="Hyperlink"/>
@@ -2291,7 +3182,7 @@
                 <w:noProof/>
                 <w:webHidden/>
               </w:rPr>
-              <w:instrText xml:space="preserve"> PAGEREF _Toc70378748 \h </w:instrText>
+              <w:instrText xml:space="preserve"> PAGEREF _Toc70428253 \h </w:instrText>
             </w:r>
             <w:r>
               <w:rPr>
@@ -2311,7 +3202,7 @@
                 <w:noProof/>
                 <w:webHidden/>
               </w:rPr>
-              <w:t>6</w:t>
+              <w:t>7</w:t>
             </w:r>
             <w:r>
               <w:rPr>
@@ -2338,7 +3229,7 @@
               <w:lang w:val="en-RU" w:eastAsia="en-GB"/>
             </w:rPr>
           </w:pPr>
-          <w:hyperlink w:anchor="_Toc70378749" w:history="1">
+          <w:hyperlink w:anchor="_Toc70428254" w:history="1">
             <w:r>
               <w:rPr>
                 <w:rStyle w:val="Hyperlink"/>
@@ -2365,7 +3256,7 @@
                 <w:noProof/>
                 <w:webHidden/>
               </w:rPr>
-              <w:instrText xml:space="preserve"> PAGEREF _Toc70378749 \h </w:instrText>
+              <w:instrText xml:space="preserve"> PAGEREF _Toc70428254 \h </w:instrText>
             </w:r>
             <w:r>
               <w:rPr>
@@ -2385,7 +3276,7 @@
                 <w:noProof/>
                 <w:webHidden/>
               </w:rPr>
-              <w:t>8</w:t>
+              <w:t>9</w:t>
             </w:r>
             <w:r>
               <w:rPr>
@@ -2412,7 +3303,7 @@
               <w:lang w:val="en-RU" w:eastAsia="en-GB"/>
             </w:rPr>
           </w:pPr>
-          <w:hyperlink w:anchor="_Toc70378750" w:history="1">
+          <w:hyperlink w:anchor="_Toc70428255" w:history="1">
             <w:r>
               <w:rPr>
                 <w:rStyle w:val="Hyperlink"/>
@@ -2457,7 +3348,7 @@
                 <w:noProof/>
                 <w:webHidden/>
               </w:rPr>
-              <w:instrText xml:space="preserve"> PAGEREF _Toc70378750 \h </w:instrText>
+              <w:instrText xml:space="preserve"> PAGEREF _Toc70428255 \h </w:instrText>
             </w:r>
             <w:r>
               <w:rPr>
@@ -2477,7 +3368,7 @@
                 <w:noProof/>
                 <w:webHidden/>
               </w:rPr>
-              <w:t>8</w:t>
+              <w:t>9</w:t>
             </w:r>
             <w:r>
               <w:rPr>
@@ -2504,7 +3395,7 @@
               <w:lang w:val="en-RU" w:eastAsia="en-GB"/>
             </w:rPr>
           </w:pPr>
-          <w:hyperlink w:anchor="_Toc70378751" w:history="1">
+          <w:hyperlink w:anchor="_Toc70428256" w:history="1">
             <w:r>
               <w:rPr>
                 <w:rStyle w:val="Hyperlink"/>
@@ -2531,7 +3422,7 @@
                 <w:noProof/>
                 <w:webHidden/>
               </w:rPr>
-              <w:instrText xml:space="preserve"> PAGEREF _Toc70378751 \h </w:instrText>
+              <w:instrText xml:space="preserve"> PAGEREF _Toc70428256 \h </w:instrText>
             </w:r>
             <w:r>
               <w:rPr>
@@ -2551,7 +3442,7 @@
                 <w:noProof/>
                 <w:webHidden/>
               </w:rPr>
-              <w:t>12</w:t>
+              <w:t>13</w:t>
             </w:r>
             <w:r>
               <w:rPr>
@@ -2578,7 +3469,7 @@
               <w:lang w:val="en-RU" w:eastAsia="en-GB"/>
             </w:rPr>
           </w:pPr>
-          <w:hyperlink w:anchor="_Toc70378752" w:history="1">
+          <w:hyperlink w:anchor="_Toc70428257" w:history="1">
             <w:r>
               <w:rPr>
                 <w:rStyle w:val="Hyperlink"/>
@@ -2605,7 +3496,7 @@
                 <w:noProof/>
                 <w:webHidden/>
               </w:rPr>
-              <w:instrText xml:space="preserve"> PAGEREF _Toc70378752 \h </w:instrText>
+              <w:instrText xml:space="preserve"> PAGEREF _Toc70428257 \h </w:instrText>
             </w:r>
             <w:r>
               <w:rPr>
@@ -2625,7 +3516,7 @@
                 <w:noProof/>
                 <w:webHidden/>
               </w:rPr>
-              <w:t>13</w:t>
+              <w:t>15</w:t>
             </w:r>
             <w:r>
               <w:rPr>
@@ -2652,7 +3543,7 @@
               <w:lang w:val="en-RU" w:eastAsia="en-GB"/>
             </w:rPr>
           </w:pPr>
-          <w:hyperlink w:anchor="_Toc70378753" w:history="1">
+          <w:hyperlink w:anchor="_Toc70428258" w:history="1">
             <w:r>
               <w:rPr>
                 <w:rStyle w:val="Hyperlink"/>
@@ -2697,7 +3588,7 @@
                 <w:noProof/>
                 <w:webHidden/>
               </w:rPr>
-              <w:instrText xml:space="preserve"> PAGEREF _Toc70378753 \h </w:instrText>
+              <w:instrText xml:space="preserve"> PAGEREF _Toc70428258 \h </w:instrText>
             </w:r>
             <w:r>
               <w:rPr>
@@ -2717,7 +3608,7 @@
                 <w:noProof/>
                 <w:webHidden/>
               </w:rPr>
-              <w:t>13</w:t>
+              <w:t>15</w:t>
             </w:r>
             <w:r>
               <w:rPr>
@@ -2744,7 +3635,7 @@
               <w:lang w:val="en-RU" w:eastAsia="en-GB"/>
             </w:rPr>
           </w:pPr>
-          <w:hyperlink w:anchor="_Toc70378754" w:history="1">
+          <w:hyperlink w:anchor="_Toc70428259" w:history="1">
             <w:r>
               <w:rPr>
                 <w:rStyle w:val="Hyperlink"/>
@@ -2789,7 +3680,7 @@
                 <w:noProof/>
                 <w:webHidden/>
               </w:rPr>
-              <w:instrText xml:space="preserve"> PAGEREF _Toc70378754 \h </w:instrText>
+              <w:instrText xml:space="preserve"> PAGEREF _Toc70428259 \h </w:instrText>
             </w:r>
             <w:r>
               <w:rPr>
@@ -2809,7 +3700,7 @@
                 <w:noProof/>
                 <w:webHidden/>
               </w:rPr>
-              <w:t>13</w:t>
+              <w:t>15</w:t>
             </w:r>
             <w:r>
               <w:rPr>
@@ -2836,7 +3727,7 @@
               <w:lang w:val="en-RU" w:eastAsia="en-GB"/>
             </w:rPr>
           </w:pPr>
-          <w:hyperlink w:anchor="_Toc70378755" w:history="1">
+          <w:hyperlink w:anchor="_Toc70428260" w:history="1">
             <w:r>
               <w:rPr>
                 <w:rStyle w:val="Hyperlink"/>
@@ -2881,7 +3772,7 @@
                 <w:noProof/>
                 <w:webHidden/>
               </w:rPr>
-              <w:instrText xml:space="preserve"> PAGEREF _Toc70378755 \h </w:instrText>
+              <w:instrText xml:space="preserve"> PAGEREF _Toc70428260 \h </w:instrText>
             </w:r>
             <w:r>
               <w:rPr>
@@ -2901,7 +3792,7 @@
                 <w:noProof/>
                 <w:webHidden/>
               </w:rPr>
-              <w:t>13</w:t>
+              <w:t>15</w:t>
             </w:r>
             <w:r>
               <w:rPr>
@@ -2928,7 +3819,7 @@
               <w:lang w:val="en-RU" w:eastAsia="en-GB"/>
             </w:rPr>
           </w:pPr>
-          <w:hyperlink w:anchor="_Toc70378756" w:history="1">
+          <w:hyperlink w:anchor="_Toc70428261" w:history="1">
             <w:r>
               <w:rPr>
                 <w:rStyle w:val="Hyperlink"/>
@@ -2973,7 +3864,7 @@
                 <w:noProof/>
                 <w:webHidden/>
               </w:rPr>
-              <w:instrText xml:space="preserve"> PAGEREF _Toc70378756 \h </w:instrText>
+              <w:instrText xml:space="preserve"> PAGEREF _Toc70428261 \h </w:instrText>
             </w:r>
             <w:r>
               <w:rPr>
@@ -2993,7 +3884,7 @@
                 <w:noProof/>
                 <w:webHidden/>
               </w:rPr>
-              <w:t>13</w:t>
+              <w:t>15</w:t>
             </w:r>
             <w:r>
               <w:rPr>
@@ -3020,7 +3911,7 @@
               <w:lang w:val="en-RU" w:eastAsia="en-GB"/>
             </w:rPr>
           </w:pPr>
-          <w:hyperlink w:anchor="_Toc70378757" w:history="1">
+          <w:hyperlink w:anchor="_Toc70428262" w:history="1">
             <w:r>
               <w:rPr>
                 <w:rStyle w:val="Hyperlink"/>
@@ -3073,7 +3964,7 @@
                 <w:noProof/>
                 <w:webHidden/>
               </w:rPr>
-              <w:instrText xml:space="preserve"> PAGEREF _Toc70378757 \h </w:instrText>
+              <w:instrText xml:space="preserve"> PAGEREF _Toc70428262 \h </w:instrText>
             </w:r>
             <w:r>
               <w:rPr>
@@ -3093,7 +3984,7 @@
                 <w:noProof/>
                 <w:webHidden/>
               </w:rPr>
-              <w:t>13</w:t>
+              <w:t>15</w:t>
             </w:r>
             <w:r>
               <w:rPr>
@@ -3120,7 +4011,7 @@
               <w:lang w:val="en-RU" w:eastAsia="en-GB"/>
             </w:rPr>
           </w:pPr>
-          <w:hyperlink w:anchor="_Toc70378758" w:history="1">
+          <w:hyperlink w:anchor="_Toc70428263" w:history="1">
             <w:r>
               <w:rPr>
                 <w:rStyle w:val="Hyperlink"/>
@@ -3165,7 +4056,7 @@
                 <w:noProof/>
                 <w:webHidden/>
               </w:rPr>
-              <w:instrText xml:space="preserve"> PAGEREF _Toc70378758 \h </w:instrText>
+              <w:instrText xml:space="preserve"> PAGEREF _Toc70428263 \h </w:instrText>
             </w:r>
             <w:r>
               <w:rPr>
@@ -3185,7 +4076,7 @@
                 <w:noProof/>
                 <w:webHidden/>
               </w:rPr>
-              <w:t>13</w:t>
+              <w:t>15</w:t>
             </w:r>
             <w:r>
               <w:rPr>
@@ -3212,7 +4103,7 @@
               <w:lang w:val="en-RU" w:eastAsia="en-GB"/>
             </w:rPr>
           </w:pPr>
-          <w:hyperlink w:anchor="_Toc70378759" w:history="1">
+          <w:hyperlink w:anchor="_Toc70428264" w:history="1">
             <w:r>
               <w:rPr>
                 <w:rStyle w:val="Hyperlink"/>
@@ -3257,7 +4148,7 @@
                 <w:noProof/>
                 <w:webHidden/>
               </w:rPr>
-              <w:instrText xml:space="preserve"> PAGEREF _Toc70378759 \h </w:instrText>
+              <w:instrText xml:space="preserve"> PAGEREF _Toc70428264 \h </w:instrText>
             </w:r>
             <w:r>
               <w:rPr>
@@ -3277,7 +4168,7 @@
                 <w:noProof/>
                 <w:webHidden/>
               </w:rPr>
-              <w:t>13</w:t>
+              <w:t>15</w:t>
             </w:r>
             <w:r>
               <w:rPr>
@@ -3303,7 +4194,7 @@
               <w:lang w:val="en-RU" w:eastAsia="en-GB"/>
             </w:rPr>
           </w:pPr>
-          <w:hyperlink w:anchor="_Toc70378760" w:history="1">
+          <w:hyperlink w:anchor="_Toc70428265" w:history="1">
             <w:r>
               <w:rPr>
                 <w:rStyle w:val="Hyperlink"/>
@@ -3330,7 +4221,7 @@
                 <w:noProof/>
                 <w:webHidden/>
               </w:rPr>
-              <w:instrText xml:space="preserve"> PAGEREF _Toc70378760 \h </w:instrText>
+              <w:instrText xml:space="preserve"> PAGEREF _Toc70428265 \h </w:instrText>
             </w:r>
             <w:r>
               <w:rPr>
@@ -3350,7 +4241,7 @@
                 <w:noProof/>
                 <w:webHidden/>
               </w:rPr>
-              <w:t>13</w:t>
+              <w:t>15</w:t>
             </w:r>
             <w:r>
               <w:rPr>
@@ -3377,7 +4268,7 @@
               <w:lang w:val="en-RU" w:eastAsia="en-GB"/>
             </w:rPr>
           </w:pPr>
-          <w:hyperlink w:anchor="_Toc70378761" w:history="1">
+          <w:hyperlink w:anchor="_Toc70428266" w:history="1">
             <w:r>
               <w:rPr>
                 <w:rStyle w:val="Hyperlink"/>
@@ -3407,7 +4298,7 @@
                 <w:noProof/>
                 <w:webHidden/>
               </w:rPr>
-              <w:instrText xml:space="preserve"> PAGEREF _Toc70378761 \h </w:instrText>
+              <w:instrText xml:space="preserve"> PAGEREF _Toc70428266 \h </w:instrText>
             </w:r>
             <w:r>
               <w:rPr>
@@ -3427,7 +4318,7 @@
                 <w:noProof/>
                 <w:webHidden/>
               </w:rPr>
-              <w:t>14</w:t>
+              <w:t>16</w:t>
             </w:r>
             <w:r>
               <w:rPr>
@@ -3454,7 +4345,7 @@
               <w:lang w:val="en-RU" w:eastAsia="en-GB"/>
             </w:rPr>
           </w:pPr>
-          <w:hyperlink w:anchor="_Toc70378762" w:history="1">
+          <w:hyperlink w:anchor="_Toc70428267" w:history="1">
             <w:r>
               <w:rPr>
                 <w:rStyle w:val="Hyperlink"/>
@@ -3501,7 +4392,7 @@
                 <w:noProof/>
                 <w:webHidden/>
               </w:rPr>
-              <w:instrText xml:space="preserve"> PAGEREF _Toc70378762 \h </w:instrText>
+              <w:instrText xml:space="preserve"> PAGEREF _Toc70428267 \h </w:instrText>
             </w:r>
             <w:r>
               <w:rPr>
@@ -3521,7 +4412,7 @@
                 <w:noProof/>
                 <w:webHidden/>
               </w:rPr>
-              <w:t>14</w:t>
+              <w:t>16</w:t>
             </w:r>
             <w:r>
               <w:rPr>
@@ -3548,7 +4439,7 @@
               <w:lang w:val="en-RU" w:eastAsia="en-GB"/>
             </w:rPr>
           </w:pPr>
-          <w:hyperlink w:anchor="_Toc70378763" w:history="1">
+          <w:hyperlink w:anchor="_Toc70428268" w:history="1">
             <w:r>
               <w:rPr>
                 <w:rStyle w:val="Hyperlink"/>
@@ -3601,7 +4492,7 @@
                 <w:noProof/>
                 <w:webHidden/>
               </w:rPr>
-              <w:instrText xml:space="preserve"> PAGEREF _Toc70378763 \h </w:instrText>
+              <w:instrText xml:space="preserve"> PAGEREF _Toc70428268 \h </w:instrText>
             </w:r>
             <w:r>
               <w:rPr>
@@ -3621,7 +4512,7 @@
                 <w:noProof/>
                 <w:webHidden/>
               </w:rPr>
-              <w:t>14</w:t>
+              <w:t>16</w:t>
             </w:r>
             <w:r>
               <w:rPr>
@@ -3648,7 +4539,7 @@
               <w:lang w:val="en-RU" w:eastAsia="en-GB"/>
             </w:rPr>
           </w:pPr>
-          <w:hyperlink w:anchor="_Toc70378764" w:history="1">
+          <w:hyperlink w:anchor="_Toc70428269" w:history="1">
             <w:r>
               <w:rPr>
                 <w:rStyle w:val="Hyperlink"/>
@@ -3718,7 +4609,7 @@
                 <w:noProof/>
                 <w:webHidden/>
               </w:rPr>
-              <w:instrText xml:space="preserve"> PAGEREF _Toc70378764 \h </w:instrText>
+              <w:instrText xml:space="preserve"> PAGEREF _Toc70428269 \h </w:instrText>
             </w:r>
             <w:r>
               <w:rPr>
@@ -3738,7 +4629,7 @@
                 <w:noProof/>
                 <w:webHidden/>
               </w:rPr>
-              <w:t>14</w:t>
+              <w:t>16</w:t>
             </w:r>
             <w:r>
               <w:rPr>
@@ -3765,7 +4656,7 @@
               <w:lang w:val="en-RU" w:eastAsia="en-GB"/>
             </w:rPr>
           </w:pPr>
-          <w:hyperlink w:anchor="_Toc70378765" w:history="1">
+          <w:hyperlink w:anchor="_Toc70428270" w:history="1">
             <w:r>
               <w:rPr>
                 <w:rStyle w:val="Hyperlink"/>
@@ -3815,7 +4706,7 @@
                 <w:noProof/>
                 <w:webHidden/>
               </w:rPr>
-              <w:instrText xml:space="preserve"> PAGEREF _Toc70378765 \h </w:instrText>
+              <w:instrText xml:space="preserve"> PAGEREF _Toc70428270 \h </w:instrText>
             </w:r>
             <w:r>
               <w:rPr>
@@ -3835,7 +4726,7 @@
                 <w:noProof/>
                 <w:webHidden/>
               </w:rPr>
-              <w:t>14</w:t>
+              <w:t>16</w:t>
             </w:r>
             <w:r>
               <w:rPr>
@@ -3862,7 +4753,7 @@
               <w:lang w:val="en-RU" w:eastAsia="en-GB"/>
             </w:rPr>
           </w:pPr>
-          <w:hyperlink w:anchor="_Toc70378766" w:history="1">
+          <w:hyperlink w:anchor="_Toc70428271" w:history="1">
             <w:r>
               <w:rPr>
                 <w:rStyle w:val="Hyperlink"/>
@@ -3912,7 +4803,7 @@
                 <w:noProof/>
                 <w:webHidden/>
               </w:rPr>
-              <w:instrText xml:space="preserve"> PAGEREF _Toc70378766 \h </w:instrText>
+              <w:instrText xml:space="preserve"> PAGEREF _Toc70428271 \h </w:instrText>
             </w:r>
             <w:r>
               <w:rPr>
@@ -3932,7 +4823,7 @@
                 <w:noProof/>
                 <w:webHidden/>
               </w:rPr>
-              <w:t>14</w:t>
+              <w:t>16</w:t>
             </w:r>
             <w:r>
               <w:rPr>
@@ -3958,7 +4849,7 @@
               <w:lang w:val="en-RU" w:eastAsia="en-GB"/>
             </w:rPr>
           </w:pPr>
-          <w:hyperlink w:anchor="_Toc70378767" w:history="1">
+          <w:hyperlink w:anchor="_Toc70428272" w:history="1">
             <w:r>
               <w:rPr>
                 <w:rStyle w:val="Hyperlink"/>
@@ -3986,7 +4877,7 @@
                 <w:noProof/>
                 <w:webHidden/>
               </w:rPr>
-              <w:instrText xml:space="preserve"> PAGEREF _Toc70378767 \h </w:instrText>
+              <w:instrText xml:space="preserve"> PAGEREF _Toc70428272 \h </w:instrText>
             </w:r>
             <w:r>
               <w:rPr>
@@ -4006,7 +4897,7 @@
                 <w:noProof/>
                 <w:webHidden/>
               </w:rPr>
-              <w:t>14</w:t>
+              <w:t>16</w:t>
             </w:r>
             <w:r>
               <w:rPr>
@@ -4033,7 +4924,7 @@
               <w:lang w:val="en-RU" w:eastAsia="en-GB"/>
             </w:rPr>
           </w:pPr>
-          <w:hyperlink w:anchor="_Toc70378768" w:history="1">
+          <w:hyperlink w:anchor="_Toc70428273" w:history="1">
             <w:r>
               <w:rPr>
                 <w:rStyle w:val="Hyperlink"/>
@@ -4061,7 +4952,7 @@
                 <w:noProof/>
                 <w:webHidden/>
               </w:rPr>
-              <w:instrText xml:space="preserve"> PAGEREF _Toc70378768 \h </w:instrText>
+              <w:instrText xml:space="preserve"> PAGEREF _Toc70428273 \h </w:instrText>
             </w:r>
             <w:r>
               <w:rPr>
@@ -4081,7 +4972,7 @@
                 <w:noProof/>
                 <w:webHidden/>
               </w:rPr>
-              <w:t>15</w:t>
+              <w:t>17</w:t>
             </w:r>
             <w:r>
               <w:rPr>
@@ -4108,30 +4999,14 @@
               <w:lang w:val="en-RU" w:eastAsia="en-GB"/>
             </w:rPr>
           </w:pPr>
-          <w:hyperlink w:anchor="_Toc70378769" w:history="1">
+          <w:hyperlink w:anchor="_Toc70428274" w:history="1">
             <w:r>
               <w:rPr>
                 <w:rStyle w:val="Hyperlink"/>
                 <w:noProof/>
                 <w:lang w:eastAsia="ru-RU"/>
               </w:rPr>
-              <w:t>Приложение А (Технич</w:t>
-            </w:r>
-            <w:r>
-              <w:rPr>
-                <w:rStyle w:val="Hyperlink"/>
-                <w:noProof/>
-                <w:lang w:eastAsia="ru-RU"/>
-              </w:rPr>
-              <w:t>е</w:t>
-            </w:r>
-            <w:r>
-              <w:rPr>
-                <w:rStyle w:val="Hyperlink"/>
-                <w:noProof/>
-                <w:lang w:eastAsia="ru-RU"/>
-              </w:rPr>
-              <w:t>ское задание)</w:t>
+              <w:t>Приложение А (Техническое задание)</w:t>
             </w:r>
             <w:r>
               <w:rPr>
@@ -4152,7 +5027,7 @@
                 <w:noProof/>
                 <w:webHidden/>
               </w:rPr>
-              <w:instrText xml:space="preserve"> PAGEREF _Toc70378769 \h </w:instrText>
+              <w:instrText xml:space="preserve"> PAGEREF _Toc70428274 \h </w:instrText>
             </w:r>
             <w:r>
               <w:rPr>
@@ -4172,7 +5047,7 @@
                 <w:noProof/>
                 <w:webHidden/>
               </w:rPr>
-              <w:t>16</w:t>
+              <w:t>18</w:t>
             </w:r>
             <w:r>
               <w:rPr>
@@ -4199,7 +5074,7 @@
               <w:lang w:val="en-RU" w:eastAsia="en-GB"/>
             </w:rPr>
           </w:pPr>
-          <w:hyperlink w:anchor="_Toc70378770" w:history="1">
+          <w:hyperlink w:anchor="_Toc70428275" w:history="1">
             <w:r>
               <w:rPr>
                 <w:rStyle w:val="Hyperlink"/>
@@ -4226,7 +5101,7 @@
                 <w:noProof/>
                 <w:webHidden/>
               </w:rPr>
-              <w:instrText xml:space="preserve"> PAGEREF _Toc70378770 \h </w:instrText>
+              <w:instrText xml:space="preserve"> PAGEREF _Toc70428275 \h </w:instrText>
             </w:r>
             <w:r>
               <w:rPr>
@@ -4246,7 +5121,7 @@
                 <w:noProof/>
                 <w:webHidden/>
               </w:rPr>
-              <w:t>17</w:t>
+              <w:t>19</w:t>
             </w:r>
             <w:r>
               <w:rPr>
@@ -4295,7 +5170,7 @@
         <w:pStyle w:val="Heading1"/>
         <w:spacing w:after="160"/>
       </w:pPr>
-      <w:bookmarkStart w:id="3" w:name="_Toc70378748"/>
+      <w:bookmarkStart w:id="3" w:name="_Toc70428253"/>
       <w:r>
         <w:lastRenderedPageBreak/>
         <w:t>Введение</w:t>
@@ -4886,7 +5761,7 @@
       <w:r>
         <w:br w:type="page"/>
       </w:r>
-      <w:bookmarkStart w:id="4" w:name="_Toc70378749"/>
+      <w:bookmarkStart w:id="4" w:name="_Toc70428254"/>
       <w:r>
         <w:lastRenderedPageBreak/>
         <w:t xml:space="preserve">Глава 1. </w:t>
@@ -4934,7 +5809,7 @@
         </w:numPr>
         <w:spacing w:afterLines="160" w:after="384" w:line="360" w:lineRule="auto"/>
       </w:pPr>
-      <w:bookmarkStart w:id="5" w:name="_Toc70378750"/>
+      <w:bookmarkStart w:id="5" w:name="_Toc70428255"/>
       <w:r>
         <w:t>С</w:t>
       </w:r>
@@ -5631,29 +6506,80 @@
     </w:p>
     <w:p>
       <w:pPr>
-        <w:spacing w:after="0" w:line="360" w:lineRule="auto"/>
-      </w:pPr>
+        <w:spacing w:before="240" w:after="0" w:line="360" w:lineRule="auto"/>
+        <w:ind w:firstLine="720"/>
+        <w:jc w:val="right"/>
+        <w:rPr>
+          <w:rFonts w:cs="Times New Roman"/>
+          <w:szCs w:val="24"/>
+        </w:rPr>
+      </w:pPr>
+    </w:p>
+    <w:p>
+      <w:pPr>
+        <w:spacing w:before="240" w:after="0" w:line="360" w:lineRule="auto"/>
+        <w:ind w:firstLine="720"/>
+        <w:jc w:val="right"/>
+        <w:rPr>
+          <w:rFonts w:cs="Times New Roman"/>
+          <w:szCs w:val="24"/>
+        </w:rPr>
+      </w:pPr>
+      <w:r>
+        <w:rPr>
+          <w:rFonts w:cs="Times New Roman"/>
+          <w:szCs w:val="24"/>
+        </w:rPr>
+        <w:lastRenderedPageBreak/>
+        <w:t xml:space="preserve">Таблица </w:t>
+      </w:r>
+      <w:r>
+        <w:rPr>
+          <w:rFonts w:cs="Times New Roman"/>
+          <w:szCs w:val="24"/>
+        </w:rPr>
+        <w:t>1</w:t>
+      </w:r>
+    </w:p>
+    <w:p>
+      <w:pPr>
+        <w:spacing w:line="360" w:lineRule="auto"/>
+        <w:ind w:firstLine="720"/>
+        <w:jc w:val="center"/>
+        <w:rPr>
+          <w:rFonts w:cs="Times New Roman"/>
+          <w:szCs w:val="24"/>
+        </w:rPr>
+      </w:pPr>
+      <w:r>
+        <w:rPr>
+          <w:rFonts w:cs="Times New Roman"/>
+          <w:szCs w:val="24"/>
+        </w:rPr>
+        <w:t>Сравнительный анализ конкурентов</w:t>
+      </w:r>
     </w:p>
     <w:tbl>
       <w:tblPr>
         <w:tblStyle w:val="TableGrid"/>
-        <w:tblW w:w="11625" w:type="dxa"/>
-        <w:tblInd w:w="-1452" w:type="dxa"/>
+        <w:tblW w:w="10491" w:type="dxa"/>
+        <w:tblInd w:w="-885" w:type="dxa"/>
+        <w:tblLayout w:type="fixed"/>
         <w:tblLook w:val="04A0" w:firstRow="1" w:lastRow="0" w:firstColumn="1" w:lastColumn="0" w:noHBand="0" w:noVBand="1"/>
       </w:tblPr>
       <w:tblGrid>
-        <w:gridCol w:w="2316"/>
-        <w:gridCol w:w="1769"/>
-        <w:gridCol w:w="1799"/>
-        <w:gridCol w:w="1761"/>
-        <w:gridCol w:w="1521"/>
-        <w:gridCol w:w="2459"/>
+        <w:gridCol w:w="2289"/>
+        <w:gridCol w:w="1398"/>
+        <w:gridCol w:w="1842"/>
+        <w:gridCol w:w="1843"/>
+        <w:gridCol w:w="1418"/>
+        <w:gridCol w:w="1701"/>
       </w:tblGrid>
       <w:tr>
         <w:tc>
           <w:tcPr>
-            <w:tcW w:w="2316" w:type="dxa"/>
-            <w:shd w:val="clear" w:color="auto" w:fill="548DD4" w:themeFill="text2" w:themeFillTint="99"/>
+            <w:tcW w:w="2289" w:type="dxa"/>
+            <w:shd w:val="clear" w:color="auto" w:fill="auto"/>
           </w:tcPr>
           <w:p>
             <w:pPr>
@@ -5669,7 +6595,6 @@
                 <w:b/>
                 <w:bCs/>
               </w:rPr>
-              <w:lastRenderedPageBreak/>
               <w:t>Критерий</w:t>
             </w:r>
             <w:r>
@@ -5691,8 +6616,8 @@
         </w:tc>
         <w:tc>
           <w:tcPr>
-            <w:tcW w:w="1769" w:type="dxa"/>
-            <w:shd w:val="clear" w:color="auto" w:fill="548DD4" w:themeFill="text2" w:themeFillTint="99"/>
+            <w:tcW w:w="1398" w:type="dxa"/>
+            <w:shd w:val="clear" w:color="auto" w:fill="auto"/>
           </w:tcPr>
           <w:p>
             <w:pPr>
@@ -5717,8 +6642,8 @@
         </w:tc>
         <w:tc>
           <w:tcPr>
-            <w:tcW w:w="1799" w:type="dxa"/>
-            <w:shd w:val="clear" w:color="auto" w:fill="548DD4" w:themeFill="text2" w:themeFillTint="99"/>
+            <w:tcW w:w="1842" w:type="dxa"/>
+            <w:shd w:val="clear" w:color="auto" w:fill="auto"/>
           </w:tcPr>
           <w:p>
             <w:pPr>
@@ -5741,8 +6666,8 @@
         </w:tc>
         <w:tc>
           <w:tcPr>
-            <w:tcW w:w="1761" w:type="dxa"/>
-            <w:shd w:val="clear" w:color="auto" w:fill="548DD4" w:themeFill="text2" w:themeFillTint="99"/>
+            <w:tcW w:w="1843" w:type="dxa"/>
+            <w:shd w:val="clear" w:color="auto" w:fill="auto"/>
           </w:tcPr>
           <w:p>
             <w:pPr>
@@ -5767,8 +6692,8 @@
         </w:tc>
         <w:tc>
           <w:tcPr>
-            <w:tcW w:w="1521" w:type="dxa"/>
-            <w:shd w:val="clear" w:color="auto" w:fill="548DD4" w:themeFill="text2" w:themeFillTint="99"/>
+            <w:tcW w:w="1418" w:type="dxa"/>
+            <w:shd w:val="clear" w:color="auto" w:fill="auto"/>
           </w:tcPr>
           <w:p>
             <w:pPr>
@@ -5792,8 +6717,8 @@
         </w:tc>
         <w:tc>
           <w:tcPr>
-            <w:tcW w:w="2459" w:type="dxa"/>
-            <w:shd w:val="clear" w:color="auto" w:fill="548DD4" w:themeFill="text2" w:themeFillTint="99"/>
+            <w:tcW w:w="1701" w:type="dxa"/>
+            <w:shd w:val="clear" w:color="auto" w:fill="auto"/>
           </w:tcPr>
           <w:p>
             <w:pPr>
@@ -5851,30 +6776,8 @@
       <w:tr>
         <w:tc>
           <w:tcPr>
-            <w:tcW w:w="2316" w:type="dxa"/>
-            <w:shd w:val="clear" w:color="auto" w:fill="B8CCE4" w:themeFill="accent1" w:themeFillTint="66"/>
-          </w:tcPr>
-          <w:p>
-            <w:pPr>
-              <w:spacing w:after="160" w:line="360" w:lineRule="auto"/>
-              <w:ind w:firstLine="0"/>
-              <w:jc w:val="left"/>
-            </w:pPr>
-            <w:r>
-              <w:t>Необходимость наличия трекера для работы системы</w:t>
-            </w:r>
-          </w:p>
-          <w:p>
-            <w:pPr>
-              <w:spacing w:after="160" w:line="360" w:lineRule="auto"/>
-              <w:jc w:val="left"/>
-            </w:pPr>
-          </w:p>
-        </w:tc>
-        <w:tc>
-          <w:tcPr>
-            <w:tcW w:w="1769" w:type="dxa"/>
-            <w:shd w:val="clear" w:color="auto" w:fill="F79646" w:themeFill="accent6"/>
+            <w:tcW w:w="2289" w:type="dxa"/>
+            <w:shd w:val="clear" w:color="auto" w:fill="auto"/>
           </w:tcPr>
           <w:p>
             <w:pPr>
@@ -5883,14 +6786,20 @@
               <w:jc w:val="center"/>
             </w:pPr>
             <w:r>
-              <w:t>Необходим</w:t>
-            </w:r>
+              <w:t>Необходимость наличия трекера для работы системы</w:t>
+            </w:r>
+          </w:p>
+          <w:p>
+            <w:pPr>
+              <w:spacing w:after="160" w:line="360" w:lineRule="auto"/>
+              <w:jc w:val="center"/>
+            </w:pPr>
           </w:p>
         </w:tc>
         <w:tc>
           <w:tcPr>
-            <w:tcW w:w="1799" w:type="dxa"/>
-            <w:shd w:val="clear" w:color="auto" w:fill="F79646" w:themeFill="accent6"/>
+            <w:tcW w:w="1398" w:type="dxa"/>
+            <w:shd w:val="clear" w:color="auto" w:fill="auto"/>
           </w:tcPr>
           <w:p>
             <w:pPr>
@@ -5905,8 +6814,8 @@
         </w:tc>
         <w:tc>
           <w:tcPr>
-            <w:tcW w:w="1761" w:type="dxa"/>
-            <w:shd w:val="clear" w:color="auto" w:fill="F79646" w:themeFill="accent6"/>
+            <w:tcW w:w="1842" w:type="dxa"/>
+            <w:shd w:val="clear" w:color="auto" w:fill="auto"/>
           </w:tcPr>
           <w:p>
             <w:pPr>
@@ -5921,8 +6830,8 @@
         </w:tc>
         <w:tc>
           <w:tcPr>
-            <w:tcW w:w="1521" w:type="dxa"/>
-            <w:shd w:val="clear" w:color="auto" w:fill="F79646" w:themeFill="accent6"/>
+            <w:tcW w:w="1843" w:type="dxa"/>
+            <w:shd w:val="clear" w:color="auto" w:fill="auto"/>
           </w:tcPr>
           <w:p>
             <w:pPr>
@@ -5937,8 +6846,8 @@
         </w:tc>
         <w:tc>
           <w:tcPr>
-            <w:tcW w:w="2459" w:type="dxa"/>
-            <w:shd w:val="clear" w:color="auto" w:fill="00B000"/>
+            <w:tcW w:w="1418" w:type="dxa"/>
+            <w:shd w:val="clear" w:color="auto" w:fill="auto"/>
           </w:tcPr>
           <w:p>
             <w:pPr>
@@ -5947,60 +6856,14 @@
               <w:jc w:val="center"/>
             </w:pPr>
             <w:r>
-              <w:t xml:space="preserve">Данные о местоположении система </w:t>
-            </w:r>
-            <w:r>
-              <w:t>будет</w:t>
-            </w:r>
-            <w:r>
-              <w:t xml:space="preserve"> получать от </w:t>
-            </w:r>
-            <w:r>
-              <w:rPr>
-                <w:lang w:val="en-US"/>
-              </w:rPr>
-              <w:t>Android</w:t>
-            </w:r>
-            <w:r>
-              <w:t>-устройства – это необходимый минимум для работы системы. Остальные показатели состояния автомобиля можно получить через Bluetooth</w:t>
-            </w:r>
-            <w:r>
-              <w:t>-</w:t>
-            </w:r>
-            <w:r>
-              <w:t>трекер</w:t>
-            </w:r>
-          </w:p>
-        </w:tc>
-      </w:tr>
-      <w:tr>
-        <w:tc>
-          <w:tcPr>
-            <w:tcW w:w="2316" w:type="dxa"/>
-            <w:shd w:val="clear" w:color="auto" w:fill="B8CCE4" w:themeFill="accent1" w:themeFillTint="66"/>
-          </w:tcPr>
-          <w:p>
-            <w:pPr>
-              <w:spacing w:after="160" w:line="360" w:lineRule="auto"/>
-              <w:ind w:firstLine="0"/>
-              <w:jc w:val="left"/>
-            </w:pPr>
-            <w:r>
-              <w:t>Поддерживаемые трекеры</w:t>
-            </w:r>
-          </w:p>
-          <w:p>
-            <w:pPr>
-              <w:spacing w:after="160" w:line="360" w:lineRule="auto"/>
-              <w:ind w:firstLine="0"/>
-              <w:jc w:val="left"/>
-            </w:pPr>
+              <w:t>Необходим</w:t>
+            </w:r>
           </w:p>
         </w:tc>
         <w:tc>
           <w:tcPr>
-            <w:tcW w:w="1769" w:type="dxa"/>
-            <w:shd w:val="clear" w:color="auto" w:fill="008F00"/>
+            <w:tcW w:w="1701" w:type="dxa"/>
+            <w:shd w:val="clear" w:color="auto" w:fill="auto"/>
           </w:tcPr>
           <w:p>
             <w:pPr>
@@ -6009,32 +6872,37 @@
               <w:jc w:val="center"/>
             </w:pPr>
             <w:r>
-              <w:t>1600 видов различных трекер</w:t>
-            </w:r>
-            <w:r>
-              <w:t>ы</w:t>
-            </w:r>
-            <w:r>
-              <w:t xml:space="preserve"> с встроенной </w:t>
+              <w:t xml:space="preserve">Данные о местоположении система </w:t>
+            </w:r>
+            <w:r>
+              <w:t>будет</w:t>
+            </w:r>
+            <w:r>
+              <w:t xml:space="preserve"> получать от </w:t>
             </w:r>
             <w:r>
               <w:rPr>
                 <w:lang w:val="en-US"/>
               </w:rPr>
-              <w:t>SIM</w:t>
+              <w:t>Android</w:t>
+            </w:r>
+            <w:r>
+              <w:t>-устройства – это необходимый минимум для работы системы. Остальные показатели состояния автомобиля можно получить через Bluetooth</w:t>
             </w:r>
             <w:r>
               <w:t>-</w:t>
             </w:r>
             <w:r>
-              <w:t>картой</w:t>
+              <w:t>трекер</w:t>
             </w:r>
           </w:p>
         </w:tc>
+      </w:tr>
+      <w:tr>
         <w:tc>
           <w:tcPr>
-            <w:tcW w:w="1799" w:type="dxa"/>
-            <w:shd w:val="clear" w:color="auto" w:fill="F79646" w:themeFill="accent6"/>
+            <w:tcW w:w="2289" w:type="dxa"/>
+            <w:shd w:val="clear" w:color="auto" w:fill="auto"/>
           </w:tcPr>
           <w:p>
             <w:pPr>
@@ -6043,14 +6911,21 @@
               <w:jc w:val="center"/>
             </w:pPr>
             <w:r>
-              <w:t>Только собственные трекеры</w:t>
-            </w:r>
+              <w:t>Поддерживаемые трекеры</w:t>
+            </w:r>
+          </w:p>
+          <w:p>
+            <w:pPr>
+              <w:spacing w:after="160" w:line="360" w:lineRule="auto"/>
+              <w:ind w:firstLine="0"/>
+              <w:jc w:val="center"/>
+            </w:pPr>
           </w:p>
         </w:tc>
         <w:tc>
           <w:tcPr>
-            <w:tcW w:w="1761" w:type="dxa"/>
-            <w:shd w:val="clear" w:color="auto" w:fill="F79646" w:themeFill="accent6"/>
+            <w:tcW w:w="1398" w:type="dxa"/>
+            <w:shd w:val="clear" w:color="auto" w:fill="auto"/>
           </w:tcPr>
           <w:p>
             <w:pPr>
@@ -6059,14 +6934,32 @@
               <w:jc w:val="center"/>
             </w:pPr>
             <w:r>
-              <w:t>Только собственные трекеры</w:t>
+              <w:t>1600 видов различных трекер</w:t>
+            </w:r>
+            <w:r>
+              <w:t>ы</w:t>
+            </w:r>
+            <w:r>
+              <w:t xml:space="preserve"> с встроенной </w:t>
+            </w:r>
+            <w:r>
+              <w:rPr>
+                <w:lang w:val="en-US"/>
+              </w:rPr>
+              <w:t>SIM</w:t>
+            </w:r>
+            <w:r>
+              <w:t>-</w:t>
+            </w:r>
+            <w:r>
+              <w:t>картой</w:t>
             </w:r>
           </w:p>
         </w:tc>
         <w:tc>
           <w:tcPr>
-            <w:tcW w:w="1521" w:type="dxa"/>
-            <w:shd w:val="clear" w:color="auto" w:fill="F79646" w:themeFill="accent6"/>
+            <w:tcW w:w="1842" w:type="dxa"/>
+            <w:shd w:val="clear" w:color="auto" w:fill="auto"/>
           </w:tcPr>
           <w:p>
             <w:pPr>
@@ -6081,8 +6974,8 @@
         </w:tc>
         <w:tc>
           <w:tcPr>
-            <w:tcW w:w="2459" w:type="dxa"/>
-            <w:shd w:val="clear" w:color="auto" w:fill="00B000"/>
+            <w:tcW w:w="1843" w:type="dxa"/>
+            <w:shd w:val="clear" w:color="auto" w:fill="auto"/>
           </w:tcPr>
           <w:p>
             <w:pPr>
@@ -6091,41 +6984,14 @@
               <w:jc w:val="center"/>
             </w:pPr>
             <w:r>
-              <w:t xml:space="preserve">Любые трекеры с поддержкой </w:t>
-            </w:r>
-            <w:r>
-              <w:rPr>
-                <w:lang w:val="en-US"/>
-              </w:rPr>
-              <w:t>Bluetooth</w:t>
-            </w:r>
-          </w:p>
-        </w:tc>
-      </w:tr>
-      <w:tr>
-        <w:tc>
-          <w:tcPr>
-            <w:tcW w:w="2316" w:type="dxa"/>
-            <w:shd w:val="clear" w:color="auto" w:fill="B8CCE4" w:themeFill="accent1" w:themeFillTint="66"/>
-          </w:tcPr>
-          <w:p>
-            <w:pPr>
-              <w:spacing w:after="160" w:line="360" w:lineRule="auto"/>
-              <w:ind w:firstLine="0"/>
-              <w:jc w:val="left"/>
-            </w:pPr>
-            <w:r>
-              <w:t xml:space="preserve">Стоимость </w:t>
-            </w:r>
-            <w:r>
-              <w:t>поддерживаемых трекеров, рубли</w:t>
+              <w:t>Только собственные трекеры</w:t>
             </w:r>
           </w:p>
         </w:tc>
         <w:tc>
           <w:tcPr>
-            <w:tcW w:w="1769" w:type="dxa"/>
-            <w:shd w:val="clear" w:color="auto" w:fill="FFC000"/>
+            <w:tcW w:w="1418" w:type="dxa"/>
+            <w:shd w:val="clear" w:color="auto" w:fill="auto"/>
           </w:tcPr>
           <w:p>
             <w:pPr>
@@ -6134,33 +7000,14 @@
               <w:jc w:val="center"/>
             </w:pPr>
             <w:r>
-              <w:t>от 2000</w:t>
+              <w:t>Только собственные трекеры</w:t>
             </w:r>
           </w:p>
         </w:tc>
         <w:tc>
           <w:tcPr>
-            <w:tcW w:w="1799" w:type="dxa"/>
-            <w:shd w:val="clear" w:color="auto" w:fill="F79646" w:themeFill="accent6"/>
-          </w:tcPr>
-          <w:p>
-            <w:pPr>
-              <w:spacing w:after="160" w:line="360" w:lineRule="auto"/>
-              <w:ind w:firstLine="0"/>
-              <w:jc w:val="center"/>
-              <w:rPr>
-                <w:lang w:val="en-US"/>
-              </w:rPr>
-            </w:pPr>
-            <w:r>
-              <w:t>В среднем 9100</w:t>
-            </w:r>
-          </w:p>
-        </w:tc>
-        <w:tc>
-          <w:tcPr>
-            <w:tcW w:w="1761" w:type="dxa"/>
-            <w:shd w:val="clear" w:color="auto" w:fill="F79646" w:themeFill="accent6"/>
+            <w:tcW w:w="1701" w:type="dxa"/>
+            <w:shd w:val="clear" w:color="auto" w:fill="auto"/>
           </w:tcPr>
           <w:p>
             <w:pPr>
@@ -6169,33 +7016,22 @@
               <w:jc w:val="center"/>
             </w:pPr>
             <w:r>
-              <w:t>В среднем 9600</w:t>
+              <w:t xml:space="preserve">Любые трекеры с поддержкой </w:t>
+            </w:r>
+            <w:r>
+              <w:rPr>
+                <w:lang w:val="en-US"/>
+              </w:rPr>
+              <w:t>Bluetooth</w:t>
             </w:r>
           </w:p>
         </w:tc>
+      </w:tr>
+      <w:tr>
         <w:tc>
           <w:tcPr>
-            <w:tcW w:w="1521" w:type="dxa"/>
-            <w:shd w:val="clear" w:color="auto" w:fill="F79646" w:themeFill="accent6"/>
-          </w:tcPr>
-          <w:p>
-            <w:pPr>
-              <w:spacing w:after="160" w:line="360" w:lineRule="auto"/>
-              <w:ind w:firstLine="0"/>
-              <w:jc w:val="center"/>
-              <w:rPr>
-                <w:lang w:val="en-US"/>
-              </w:rPr>
-            </w:pPr>
-            <w:r>
-              <w:t>В среднем 8600</w:t>
-            </w:r>
-          </w:p>
-        </w:tc>
-        <w:tc>
-          <w:tcPr>
-            <w:tcW w:w="2459" w:type="dxa"/>
-            <w:shd w:val="clear" w:color="auto" w:fill="00B000"/>
+            <w:tcW w:w="2289" w:type="dxa"/>
+            <w:shd w:val="clear" w:color="auto" w:fill="auto"/>
           </w:tcPr>
           <w:p>
             <w:pPr>
@@ -6204,32 +7040,18 @@
               <w:jc w:val="center"/>
             </w:pPr>
             <w:r>
-              <w:t>от 300</w:t>
-            </w:r>
-          </w:p>
-        </w:tc>
-      </w:tr>
-      <w:tr>
-        <w:tc>
-          <w:tcPr>
-            <w:tcW w:w="2316" w:type="dxa"/>
-            <w:shd w:val="clear" w:color="auto" w:fill="B8CCE4" w:themeFill="accent1" w:themeFillTint="66"/>
-          </w:tcPr>
-          <w:p>
-            <w:pPr>
-              <w:spacing w:after="160" w:line="360" w:lineRule="auto"/>
-              <w:ind w:firstLine="0"/>
-              <w:jc w:val="left"/>
-            </w:pPr>
-            <w:r>
-              <w:t>Наличие мобильного приложения для водителей</w:t>
+              <w:t xml:space="preserve">Стоимость </w:t>
+            </w:r>
+            <w:r>
+              <w:lastRenderedPageBreak/>
+              <w:t>поддерживаемых трекеров, рубли</w:t>
             </w:r>
           </w:p>
         </w:tc>
         <w:tc>
           <w:tcPr>
-            <w:tcW w:w="1769" w:type="dxa"/>
-            <w:shd w:val="clear" w:color="auto" w:fill="FFC000"/>
+            <w:tcW w:w="1398" w:type="dxa"/>
+            <w:shd w:val="clear" w:color="auto" w:fill="auto"/>
           </w:tcPr>
           <w:p>
             <w:pPr>
@@ -6238,17 +7060,34 @@
               <w:jc w:val="center"/>
             </w:pPr>
             <w:r>
-              <w:t>+</w:t>
-            </w:r>
-            <w:r>
-              <w:t>, но приложение ориентировано не на водителей, а на операторов – не позволяет управлять задачами или общаться с оператором</w:t>
+              <w:lastRenderedPageBreak/>
+              <w:t>от 2000</w:t>
             </w:r>
           </w:p>
         </w:tc>
         <w:tc>
           <w:tcPr>
-            <w:tcW w:w="1799" w:type="dxa"/>
-            <w:shd w:val="clear" w:color="auto" w:fill="FFC000"/>
+            <w:tcW w:w="1842" w:type="dxa"/>
+            <w:shd w:val="clear" w:color="auto" w:fill="auto"/>
+          </w:tcPr>
+          <w:p>
+            <w:pPr>
+              <w:spacing w:after="160" w:line="360" w:lineRule="auto"/>
+              <w:ind w:firstLine="0"/>
+              <w:jc w:val="center"/>
+              <w:rPr>
+                <w:lang w:val="en-US"/>
+              </w:rPr>
+            </w:pPr>
+            <w:r>
+              <w:t>В среднем 9100</w:t>
+            </w:r>
+          </w:p>
+        </w:tc>
+        <w:tc>
+          <w:tcPr>
+            <w:tcW w:w="1843" w:type="dxa"/>
+            <w:shd w:val="clear" w:color="auto" w:fill="auto"/>
           </w:tcPr>
           <w:p>
             <w:pPr>
@@ -6257,17 +7096,37 @@
               <w:jc w:val="center"/>
             </w:pPr>
             <w:r>
-              <w:t>+</w:t>
-            </w:r>
-            <w:r>
-              <w:t>, демоверсия, но приложение ориентировано не на водителей, а на операторов – не позволяет управлять задачами или общаться с оператором</w:t>
+              <w:t>В среднем 9600</w:t>
             </w:r>
           </w:p>
         </w:tc>
         <w:tc>
           <w:tcPr>
-            <w:tcW w:w="1761" w:type="dxa"/>
-            <w:shd w:val="clear" w:color="auto" w:fill="FFC000"/>
+            <w:tcW w:w="1418" w:type="dxa"/>
+            <w:shd w:val="clear" w:color="auto" w:fill="auto"/>
+          </w:tcPr>
+          <w:p>
+            <w:pPr>
+              <w:spacing w:after="160" w:line="360" w:lineRule="auto"/>
+              <w:ind w:firstLine="0"/>
+              <w:jc w:val="center"/>
+              <w:rPr>
+                <w:lang w:val="en-US"/>
+              </w:rPr>
+            </w:pPr>
+            <w:r>
+              <w:t xml:space="preserve">В среднем </w:t>
+            </w:r>
+            <w:r>
+              <w:lastRenderedPageBreak/>
+              <w:t>8600</w:t>
+            </w:r>
+          </w:p>
+        </w:tc>
+        <w:tc>
+          <w:tcPr>
+            <w:tcW w:w="1701" w:type="dxa"/>
+            <w:shd w:val="clear" w:color="auto" w:fill="auto"/>
           </w:tcPr>
           <w:p>
             <w:pPr>
@@ -6276,39 +7135,17 @@
               <w:jc w:val="center"/>
             </w:pPr>
             <w:r>
-              <w:t>+</w:t>
-            </w:r>
-            <w:r>
-              <w:t>, но приложение ориентировано не на водителей, а на операторов – не позволяет управлять задачами или общаться с оператором</w:t>
+              <w:lastRenderedPageBreak/>
+              <w:t>от 300</w:t>
             </w:r>
           </w:p>
         </w:tc>
+      </w:tr>
+      <w:tr>
         <w:tc>
           <w:tcPr>
-            <w:tcW w:w="1521" w:type="dxa"/>
-            <w:shd w:val="clear" w:color="auto" w:fill="F79646" w:themeFill="accent6"/>
-          </w:tcPr>
-          <w:p>
-            <w:pPr>
-              <w:spacing w:after="160" w:line="360" w:lineRule="auto"/>
-              <w:ind w:firstLine="0"/>
-              <w:jc w:val="center"/>
-              <w:rPr>
-                <w:lang w:val="en-US"/>
-              </w:rPr>
-            </w:pPr>
-            <w:r>
-              <w:rPr>
-                <w:lang w:val="en-US"/>
-              </w:rPr>
-              <w:t>-</w:t>
-            </w:r>
-          </w:p>
-        </w:tc>
-        <w:tc>
-          <w:tcPr>
-            <w:tcW w:w="2459" w:type="dxa"/>
-            <w:shd w:val="clear" w:color="auto" w:fill="00B000"/>
+            <w:tcW w:w="2289" w:type="dxa"/>
+            <w:shd w:val="clear" w:color="auto" w:fill="auto"/>
           </w:tcPr>
           <w:p>
             <w:pPr>
@@ -6317,36 +7154,14 @@
               <w:jc w:val="center"/>
             </w:pPr>
             <w:r>
-              <w:t xml:space="preserve">+, </w:t>
-            </w:r>
-            <w:r>
-              <w:t>ориентированно на водителей, позволяет управлять задачами и общаться с оператором</w:t>
-            </w:r>
-          </w:p>
-        </w:tc>
-      </w:tr>
-      <w:tr>
-        <w:tc>
-          <w:tcPr>
-            <w:tcW w:w="2316" w:type="dxa"/>
-            <w:shd w:val="clear" w:color="auto" w:fill="B8CCE4" w:themeFill="accent1" w:themeFillTint="66"/>
-          </w:tcPr>
-          <w:p>
-            <w:pPr>
-              <w:spacing w:after="160" w:line="360" w:lineRule="auto"/>
-              <w:ind w:firstLine="0"/>
-              <w:jc w:val="left"/>
-            </w:pPr>
-            <w:r>
-              <w:lastRenderedPageBreak/>
-              <w:t>Управления задачами водителей</w:t>
+              <w:t>Наличие мобильного приложения для водителей</w:t>
             </w:r>
           </w:p>
         </w:tc>
         <w:tc>
           <w:tcPr>
-            <w:tcW w:w="1769" w:type="dxa"/>
-            <w:shd w:val="clear" w:color="auto" w:fill="00B000"/>
+            <w:tcW w:w="1398" w:type="dxa"/>
+            <w:shd w:val="clear" w:color="auto" w:fill="auto"/>
           </w:tcPr>
           <w:p>
             <w:pPr>
@@ -6357,12 +7172,15 @@
             <w:r>
               <w:t>+</w:t>
             </w:r>
+            <w:r>
+              <w:t>, но приложение ориентировано не на водителей, а на операторов – не позволяет управлять задачами или общаться с оператором</w:t>
+            </w:r>
           </w:p>
         </w:tc>
         <w:tc>
           <w:tcPr>
-            <w:tcW w:w="1799" w:type="dxa"/>
-            <w:shd w:val="clear" w:color="auto" w:fill="F79646" w:themeFill="accent6"/>
+            <w:tcW w:w="1842" w:type="dxa"/>
+            <w:shd w:val="clear" w:color="auto" w:fill="auto"/>
           </w:tcPr>
           <w:p>
             <w:pPr>
@@ -6371,14 +7189,17 @@
               <w:jc w:val="center"/>
             </w:pPr>
             <w:r>
-              <w:t>-</w:t>
+              <w:t>+</w:t>
+            </w:r>
+            <w:r>
+              <w:t>, демоверсия, но приложение ориентировано не на водителей, а на операторов – не позволяет управлять задачами или общаться с оператором</w:t>
             </w:r>
           </w:p>
         </w:tc>
         <w:tc>
           <w:tcPr>
-            <w:tcW w:w="1761" w:type="dxa"/>
-            <w:shd w:val="clear" w:color="auto" w:fill="F79646" w:themeFill="accent6"/>
+            <w:tcW w:w="1843" w:type="dxa"/>
+            <w:shd w:val="clear" w:color="auto" w:fill="auto"/>
           </w:tcPr>
           <w:p>
             <w:pPr>
@@ -6387,14 +7208,39 @@
               <w:jc w:val="center"/>
             </w:pPr>
             <w:r>
-              <w:t>-</w:t>
+              <w:t>+</w:t>
+            </w:r>
+            <w:r>
+              <w:t>, но приложение ориентировано не на водителей, а на операторов – не позволяет управлять задачами или общаться с оператором</w:t>
             </w:r>
           </w:p>
         </w:tc>
         <w:tc>
           <w:tcPr>
-            <w:tcW w:w="1521" w:type="dxa"/>
-            <w:shd w:val="clear" w:color="auto" w:fill="F79646" w:themeFill="accent6"/>
+            <w:tcW w:w="1418" w:type="dxa"/>
+            <w:shd w:val="clear" w:color="auto" w:fill="auto"/>
+          </w:tcPr>
+          <w:p>
+            <w:pPr>
+              <w:spacing w:after="160" w:line="360" w:lineRule="auto"/>
+              <w:ind w:firstLine="0"/>
+              <w:jc w:val="center"/>
+              <w:rPr>
+                <w:lang w:val="en-US"/>
+              </w:rPr>
+            </w:pPr>
+            <w:r>
+              <w:rPr>
+                <w:lang w:val="en-US"/>
+              </w:rPr>
+              <w:t>-</w:t>
+            </w:r>
+          </w:p>
+        </w:tc>
+        <w:tc>
+          <w:tcPr>
+            <w:tcW w:w="1701" w:type="dxa"/>
+            <w:shd w:val="clear" w:color="auto" w:fill="auto"/>
           </w:tcPr>
           <w:p>
             <w:pPr>
@@ -6403,29 +7249,10 @@
               <w:jc w:val="center"/>
             </w:pPr>
             <w:r>
-              <w:rPr>
-                <w:lang w:val="en-US"/>
-              </w:rPr>
-              <w:t>-</w:t>
-            </w:r>
-          </w:p>
-        </w:tc>
-        <w:tc>
-          <w:tcPr>
-            <w:tcW w:w="2459" w:type="dxa"/>
-            <w:shd w:val="clear" w:color="auto" w:fill="00B000"/>
-          </w:tcPr>
-          <w:p>
-            <w:pPr>
-              <w:spacing w:after="160" w:line="360" w:lineRule="auto"/>
-              <w:ind w:firstLine="0"/>
-              <w:jc w:val="center"/>
-              <w:rPr>
-                <w:lang w:val="en-US"/>
-              </w:rPr>
-            </w:pPr>
-            <w:r>
-              <w:t>+</w:t>
+              <w:t xml:space="preserve">+, </w:t>
+            </w:r>
+            <w:r>
+              <w:t>ориентированно на водителей, позволяет управлять задачами и общаться с оператором</w:t>
             </w:r>
           </w:p>
         </w:tc>
@@ -6433,24 +7260,8 @@
       <w:tr>
         <w:tc>
           <w:tcPr>
-            <w:tcW w:w="2316" w:type="dxa"/>
-            <w:shd w:val="clear" w:color="auto" w:fill="B8CCE4" w:themeFill="accent1" w:themeFillTint="66"/>
-          </w:tcPr>
-          <w:p>
-            <w:pPr>
-              <w:spacing w:after="160" w:line="360" w:lineRule="auto"/>
-              <w:ind w:firstLine="0"/>
-              <w:jc w:val="left"/>
-            </w:pPr>
-            <w:r>
-              <w:t>Коммуникация с водителями</w:t>
-            </w:r>
-          </w:p>
-        </w:tc>
-        <w:tc>
-          <w:tcPr>
-            <w:tcW w:w="1769" w:type="dxa"/>
-            <w:shd w:val="clear" w:color="auto" w:fill="F79646" w:themeFill="accent6"/>
+            <w:tcW w:w="2289" w:type="dxa"/>
+            <w:shd w:val="clear" w:color="auto" w:fill="auto"/>
           </w:tcPr>
           <w:p>
             <w:pPr>
@@ -6459,14 +7270,14 @@
               <w:jc w:val="center"/>
             </w:pPr>
             <w:r>
-              <w:t>-</w:t>
+              <w:t>Управления задачами водителей</w:t>
             </w:r>
           </w:p>
         </w:tc>
         <w:tc>
           <w:tcPr>
-            <w:tcW w:w="1799" w:type="dxa"/>
-            <w:shd w:val="clear" w:color="auto" w:fill="FFC000"/>
+            <w:tcW w:w="1398" w:type="dxa"/>
+            <w:shd w:val="clear" w:color="auto" w:fill="auto"/>
           </w:tcPr>
           <w:p>
             <w:pPr>
@@ -6475,31 +7286,14 @@
               <w:jc w:val="center"/>
             </w:pPr>
             <w:r>
-              <w:t xml:space="preserve">Посредством звонка на </w:t>
-            </w:r>
-            <w:r>
-              <w:rPr>
-                <w:lang w:val="en-US"/>
-              </w:rPr>
-              <w:t>SIM</w:t>
-            </w:r>
-            <w:r>
-              <w:t>-</w:t>
-            </w:r>
-            <w:r>
-              <w:t xml:space="preserve">карту, установленную в </w:t>
-            </w:r>
-            <w:proofErr w:type="spellStart"/>
-            <w:r>
-              <w:t>трекере</w:t>
-            </w:r>
-            <w:proofErr w:type="spellEnd"/>
+              <w:t>+</w:t>
+            </w:r>
           </w:p>
         </w:tc>
         <w:tc>
           <w:tcPr>
-            <w:tcW w:w="1761" w:type="dxa"/>
-            <w:shd w:val="clear" w:color="auto" w:fill="F79646" w:themeFill="accent6"/>
+            <w:tcW w:w="1842" w:type="dxa"/>
+            <w:shd w:val="clear" w:color="auto" w:fill="auto"/>
           </w:tcPr>
           <w:p>
             <w:pPr>
@@ -6514,8 +7308,8 @@
         </w:tc>
         <w:tc>
           <w:tcPr>
-            <w:tcW w:w="1521" w:type="dxa"/>
-            <w:shd w:val="clear" w:color="auto" w:fill="F79646" w:themeFill="accent6"/>
+            <w:tcW w:w="1843" w:type="dxa"/>
+            <w:shd w:val="clear" w:color="auto" w:fill="auto"/>
           </w:tcPr>
           <w:p>
             <w:pPr>
@@ -6530,8 +7324,8 @@
         </w:tc>
         <w:tc>
           <w:tcPr>
-            <w:tcW w:w="2459" w:type="dxa"/>
-            <w:shd w:val="clear" w:color="auto" w:fill="00B000"/>
+            <w:tcW w:w="1418" w:type="dxa"/>
+            <w:shd w:val="clear" w:color="auto" w:fill="auto"/>
           </w:tcPr>
           <w:p>
             <w:pPr>
@@ -6540,7 +7334,29 @@
               <w:jc w:val="center"/>
             </w:pPr>
             <w:r>
-              <w:t>Посредством задач и комментариев к ним и чата</w:t>
+              <w:rPr>
+                <w:lang w:val="en-US"/>
+              </w:rPr>
+              <w:t>-</w:t>
+            </w:r>
+          </w:p>
+        </w:tc>
+        <w:tc>
+          <w:tcPr>
+            <w:tcW w:w="1701" w:type="dxa"/>
+            <w:shd w:val="clear" w:color="auto" w:fill="auto"/>
+          </w:tcPr>
+          <w:p>
+            <w:pPr>
+              <w:spacing w:after="160" w:line="360" w:lineRule="auto"/>
+              <w:ind w:firstLine="0"/>
+              <w:jc w:val="center"/>
+              <w:rPr>
+                <w:lang w:val="en-US"/>
+              </w:rPr>
+            </w:pPr>
+            <w:r>
+              <w:t>+</w:t>
             </w:r>
           </w:p>
         </w:tc>
@@ -6548,80 +7364,8 @@
       <w:tr>
         <w:tc>
           <w:tcPr>
-            <w:tcW w:w="2316" w:type="dxa"/>
-            <w:shd w:val="clear" w:color="auto" w:fill="B8CCE4" w:themeFill="accent1" w:themeFillTint="66"/>
-          </w:tcPr>
-          <w:p>
-            <w:pPr>
-              <w:spacing w:after="160" w:line="360" w:lineRule="auto"/>
-              <w:ind w:firstLine="0"/>
-              <w:jc w:val="left"/>
-            </w:pPr>
-            <w:r>
-              <w:t>Система уведомлений</w:t>
-            </w:r>
-          </w:p>
-        </w:tc>
-        <w:tc>
-          <w:tcPr>
-            <w:tcW w:w="1769" w:type="dxa"/>
-            <w:shd w:val="clear" w:color="auto" w:fill="00B000"/>
-          </w:tcPr>
-          <w:p>
-            <w:pPr>
-              <w:spacing w:after="160" w:line="360" w:lineRule="auto"/>
-            </w:pPr>
-            <w:r>
-              <w:t>+</w:t>
-            </w:r>
-          </w:p>
-        </w:tc>
-        <w:tc>
-          <w:tcPr>
-            <w:tcW w:w="1799" w:type="dxa"/>
-            <w:shd w:val="clear" w:color="auto" w:fill="00B000"/>
-          </w:tcPr>
-          <w:p>
-            <w:pPr>
-              <w:spacing w:after="160" w:line="360" w:lineRule="auto"/>
-            </w:pPr>
-            <w:r>
-              <w:t>+</w:t>
-            </w:r>
-          </w:p>
-        </w:tc>
-        <w:tc>
-          <w:tcPr>
-            <w:tcW w:w="1761" w:type="dxa"/>
-            <w:shd w:val="clear" w:color="auto" w:fill="00B000"/>
-          </w:tcPr>
-          <w:p>
-            <w:pPr>
-              <w:spacing w:after="160" w:line="360" w:lineRule="auto"/>
-            </w:pPr>
-            <w:r>
-              <w:t>+</w:t>
-            </w:r>
-          </w:p>
-        </w:tc>
-        <w:tc>
-          <w:tcPr>
-            <w:tcW w:w="1521" w:type="dxa"/>
-            <w:shd w:val="clear" w:color="auto" w:fill="F79646" w:themeFill="accent6"/>
-          </w:tcPr>
-          <w:p>
-            <w:pPr>
-              <w:spacing w:after="160" w:line="360" w:lineRule="auto"/>
-            </w:pPr>
-            <w:r>
-              <w:t>-</w:t>
-            </w:r>
-          </w:p>
-        </w:tc>
-        <w:tc>
-          <w:tcPr>
-            <w:tcW w:w="2459" w:type="dxa"/>
-            <w:shd w:val="clear" w:color="auto" w:fill="00B000"/>
+            <w:tcW w:w="2289" w:type="dxa"/>
+            <w:shd w:val="clear" w:color="auto" w:fill="auto"/>
           </w:tcPr>
           <w:p>
             <w:pPr>
@@ -6630,79 +7374,204 @@
               <w:jc w:val="center"/>
             </w:pPr>
             <w:r>
+              <w:t>Коммуникация с водителями</w:t>
+            </w:r>
+          </w:p>
+        </w:tc>
+        <w:tc>
+          <w:tcPr>
+            <w:tcW w:w="1398" w:type="dxa"/>
+            <w:shd w:val="clear" w:color="auto" w:fill="auto"/>
+          </w:tcPr>
+          <w:p>
+            <w:pPr>
+              <w:spacing w:after="160" w:line="360" w:lineRule="auto"/>
+              <w:ind w:firstLine="0"/>
+              <w:jc w:val="center"/>
+            </w:pPr>
+            <w:r>
+              <w:t>-</w:t>
+            </w:r>
+          </w:p>
+        </w:tc>
+        <w:tc>
+          <w:tcPr>
+            <w:tcW w:w="1842" w:type="dxa"/>
+            <w:shd w:val="clear" w:color="auto" w:fill="auto"/>
+          </w:tcPr>
+          <w:p>
+            <w:pPr>
+              <w:spacing w:after="160" w:line="360" w:lineRule="auto"/>
+              <w:ind w:firstLine="0"/>
+              <w:jc w:val="center"/>
+            </w:pPr>
+            <w:r>
+              <w:t xml:space="preserve">Посредством звонка на </w:t>
+            </w:r>
+            <w:r>
+              <w:rPr>
+                <w:lang w:val="en-US"/>
+              </w:rPr>
+              <w:t>SIM</w:t>
+            </w:r>
+            <w:r>
+              <w:t>-</w:t>
+            </w:r>
+            <w:r>
+              <w:t xml:space="preserve">карту, установленную в </w:t>
+            </w:r>
+            <w:proofErr w:type="spellStart"/>
+            <w:r>
+              <w:t>трекере</w:t>
+            </w:r>
+            <w:proofErr w:type="spellEnd"/>
+          </w:p>
+        </w:tc>
+        <w:tc>
+          <w:tcPr>
+            <w:tcW w:w="1843" w:type="dxa"/>
+            <w:shd w:val="clear" w:color="auto" w:fill="auto"/>
+          </w:tcPr>
+          <w:p>
+            <w:pPr>
+              <w:spacing w:after="160" w:line="360" w:lineRule="auto"/>
+              <w:ind w:firstLine="0"/>
+              <w:jc w:val="center"/>
+            </w:pPr>
+            <w:r>
+              <w:t>-</w:t>
+            </w:r>
+          </w:p>
+        </w:tc>
+        <w:tc>
+          <w:tcPr>
+            <w:tcW w:w="1418" w:type="dxa"/>
+            <w:shd w:val="clear" w:color="auto" w:fill="auto"/>
+          </w:tcPr>
+          <w:p>
+            <w:pPr>
+              <w:spacing w:after="160" w:line="360" w:lineRule="auto"/>
+              <w:ind w:firstLine="0"/>
+              <w:jc w:val="center"/>
+            </w:pPr>
+            <w:r>
+              <w:t>-</w:t>
+            </w:r>
+          </w:p>
+        </w:tc>
+        <w:tc>
+          <w:tcPr>
+            <w:tcW w:w="1701" w:type="dxa"/>
+            <w:shd w:val="clear" w:color="auto" w:fill="auto"/>
+          </w:tcPr>
+          <w:p>
+            <w:pPr>
+              <w:spacing w:after="160" w:line="360" w:lineRule="auto"/>
+              <w:ind w:firstLine="0"/>
+              <w:jc w:val="center"/>
+            </w:pPr>
+            <w:r>
+              <w:t>Посредством задач и комментариев к ним и чата</w:t>
+            </w:r>
+          </w:p>
+        </w:tc>
+      </w:tr>
+      <w:tr>
+        <w:tc>
+          <w:tcPr>
+            <w:tcW w:w="2289" w:type="dxa"/>
+            <w:shd w:val="clear" w:color="auto" w:fill="auto"/>
+          </w:tcPr>
+          <w:p>
+            <w:pPr>
+              <w:spacing w:after="160" w:line="360" w:lineRule="auto"/>
+              <w:ind w:firstLine="0"/>
+              <w:jc w:val="center"/>
+            </w:pPr>
+            <w:r>
+              <w:t>Система уведомлений</w:t>
+            </w:r>
+          </w:p>
+        </w:tc>
+        <w:tc>
+          <w:tcPr>
+            <w:tcW w:w="1398" w:type="dxa"/>
+            <w:shd w:val="clear" w:color="auto" w:fill="auto"/>
+          </w:tcPr>
+          <w:p>
+            <w:pPr>
+              <w:spacing w:after="160" w:line="360" w:lineRule="auto"/>
+              <w:jc w:val="center"/>
+            </w:pPr>
+            <w:r>
+              <w:t>+</w:t>
+            </w:r>
+          </w:p>
+        </w:tc>
+        <w:tc>
+          <w:tcPr>
+            <w:tcW w:w="1842" w:type="dxa"/>
+            <w:shd w:val="clear" w:color="auto" w:fill="auto"/>
+          </w:tcPr>
+          <w:p>
+            <w:pPr>
+              <w:spacing w:after="160" w:line="360" w:lineRule="auto"/>
+              <w:jc w:val="center"/>
+            </w:pPr>
+            <w:r>
+              <w:t>+</w:t>
+            </w:r>
+          </w:p>
+        </w:tc>
+        <w:tc>
+          <w:tcPr>
+            <w:tcW w:w="1843" w:type="dxa"/>
+            <w:shd w:val="clear" w:color="auto" w:fill="auto"/>
+          </w:tcPr>
+          <w:p>
+            <w:pPr>
+              <w:spacing w:after="160" w:line="360" w:lineRule="auto"/>
+              <w:jc w:val="center"/>
+            </w:pPr>
+            <w:r>
+              <w:t>+</w:t>
+            </w:r>
+          </w:p>
+        </w:tc>
+        <w:tc>
+          <w:tcPr>
+            <w:tcW w:w="1418" w:type="dxa"/>
+            <w:shd w:val="clear" w:color="auto" w:fill="auto"/>
+          </w:tcPr>
+          <w:p>
+            <w:pPr>
+              <w:spacing w:after="160" w:line="360" w:lineRule="auto"/>
+              <w:jc w:val="center"/>
+            </w:pPr>
+            <w:r>
+              <w:t>-</w:t>
+            </w:r>
+          </w:p>
+        </w:tc>
+        <w:tc>
+          <w:tcPr>
+            <w:tcW w:w="1701" w:type="dxa"/>
+            <w:shd w:val="clear" w:color="auto" w:fill="auto"/>
+          </w:tcPr>
+          <w:p>
+            <w:pPr>
+              <w:spacing w:after="160" w:line="360" w:lineRule="auto"/>
+              <w:ind w:firstLine="0"/>
+              <w:jc w:val="center"/>
+            </w:pPr>
+            <w:r>
               <w:t>+</w:t>
             </w:r>
           </w:p>
         </w:tc>
       </w:tr>
     </w:tbl>
-    <w:p>
-      <w:pPr>
-        <w:pStyle w:val="Caption"/>
-        <w:jc w:val="left"/>
-        <w:rPr>
-          <w:color w:val="auto"/>
-          <w:szCs w:val="24"/>
-        </w:rPr>
-      </w:pPr>
-      <w:r>
-        <w:rPr>
-          <w:color w:val="auto"/>
-          <w:szCs w:val="24"/>
-        </w:rPr>
-        <w:t xml:space="preserve">Таблица </w:t>
-      </w:r>
-      <w:r>
-        <w:rPr>
-          <w:color w:val="auto"/>
-          <w:szCs w:val="24"/>
-        </w:rPr>
-        <w:fldChar w:fldCharType="begin"/>
-      </w:r>
-      <w:r>
-        <w:rPr>
-          <w:color w:val="auto"/>
-          <w:szCs w:val="24"/>
-        </w:rPr>
-        <w:instrText xml:space="preserve"> SEQ Рисунок \* ARABIC </w:instrText>
-      </w:r>
-      <w:r>
-        <w:rPr>
-          <w:color w:val="auto"/>
-          <w:szCs w:val="24"/>
-        </w:rPr>
-        <w:fldChar w:fldCharType="separate"/>
-      </w:r>
-      <w:r>
-        <w:rPr>
-          <w:noProof/>
-          <w:color w:val="auto"/>
-          <w:szCs w:val="24"/>
-        </w:rPr>
-        <w:t>1</w:t>
-      </w:r>
-      <w:r>
-        <w:rPr>
-          <w:color w:val="auto"/>
-          <w:szCs w:val="24"/>
-        </w:rPr>
-        <w:fldChar w:fldCharType="end"/>
-      </w:r>
-      <w:r>
-        <w:rPr>
-          <w:color w:val="auto"/>
-          <w:szCs w:val="24"/>
-        </w:rPr>
-        <w:t xml:space="preserve">. </w:t>
-      </w:r>
-      <w:r>
-        <w:rPr>
-          <w:color w:val="auto"/>
-          <w:szCs w:val="24"/>
-        </w:rPr>
-        <w:t>Сравнительный анализ конкурентов</w:t>
-      </w:r>
-    </w:p>
+    <w:p/>
     <w:p>
       <w:r>
         <w:tab/>
@@ -6724,7 +7593,11 @@
         <w:t>-устройства водителя</w:t>
       </w:r>
       <w:r>
-        <w:t xml:space="preserve">, что достаточно для работы всего остального функционала. А если компании-заказчику необходимы </w:t>
+        <w:t>, что достаточно для работы всего остального функционала. А если компании-</w:t>
+      </w:r>
+      <w:r>
+        <w:lastRenderedPageBreak/>
+        <w:t xml:space="preserve">заказчику необходимы </w:t>
       </w:r>
       <w:r>
         <w:t>дополнительные</w:t>
@@ -6863,7 +7736,6 @@
           <w:color w:val="auto"/>
           <w:szCs w:val="24"/>
         </w:rPr>
-        <w:lastRenderedPageBreak/>
         <w:t xml:space="preserve">Рисунок </w:t>
       </w:r>
       <w:r>
@@ -7007,7 +7879,7 @@
         <w:pStyle w:val="Heading1"/>
         <w:spacing w:after="160" w:line="360" w:lineRule="auto"/>
       </w:pPr>
-      <w:bookmarkStart w:id="6" w:name="_Toc70378751"/>
+      <w:bookmarkStart w:id="6" w:name="_Toc70428256"/>
       <w:r>
         <w:t>Выводы по главе</w:t>
       </w:r>
@@ -7040,6 +7912,7 @@
         <w:ind w:firstLine="708"/>
       </w:pPr>
       <w:r>
+        <w:lastRenderedPageBreak/>
         <w:t>В следующей главе будет описан</w:t>
       </w:r>
       <w:r>
@@ -7073,7 +7946,7 @@
         <w:pStyle w:val="Heading1"/>
         <w:spacing w:after="160" w:line="360" w:lineRule="auto"/>
       </w:pPr>
-      <w:bookmarkStart w:id="7" w:name="_Toc70378752"/>
+      <w:bookmarkStart w:id="7" w:name="_Toc70428257"/>
       <w:r>
         <w:lastRenderedPageBreak/>
         <w:t xml:space="preserve">Глава 2. Проектирование </w:t>
@@ -7096,6 +7969,15 @@
       </w:r>
       <w:r>
         <w:t xml:space="preserve"> данного решения, его архитектура, как высокоуровневая, так и архитектура каждой части сервиса по отдельности.</w:t>
+      </w:r>
+      <w:r>
+        <w:t xml:space="preserve"> // </w:t>
+      </w:r>
+      <w:r>
+        <w:rPr>
+          <w:lang w:val="en-US"/>
+        </w:rPr>
+        <w:t>TODO</w:t>
       </w:r>
     </w:p>
     <w:p>
@@ -7107,7 +7989,7 @@
         </w:numPr>
         <w:spacing w:after="160" w:line="360" w:lineRule="auto"/>
       </w:pPr>
-      <w:bookmarkStart w:id="8" w:name="_Toc70378753"/>
+      <w:bookmarkStart w:id="8" w:name="_Toc70428258"/>
       <w:r>
         <w:t>Функциональные х</w:t>
       </w:r>
@@ -7115,6 +7997,20 @@
         <w:t>арактеристики</w:t>
       </w:r>
       <w:bookmarkEnd w:id="8"/>
+    </w:p>
+    <w:p>
+      <w:pPr>
+        <w:ind w:left="360"/>
+      </w:pPr>
+      <w:r>
+        <w:t xml:space="preserve">// </w:t>
+      </w:r>
+      <w:r>
+        <w:rPr>
+          <w:lang w:val="en-US"/>
+        </w:rPr>
+        <w:t>TODO</w:t>
+      </w:r>
     </w:p>
     <w:p>
       <w:pPr>
@@ -7125,11 +8021,25 @@
         </w:numPr>
         <w:spacing w:after="160" w:line="360" w:lineRule="auto"/>
       </w:pPr>
-      <w:bookmarkStart w:id="9" w:name="_Toc70378754"/>
+      <w:bookmarkStart w:id="9" w:name="_Toc70428259"/>
       <w:r>
         <w:t>Высокоуровневая архитектура системы</w:t>
       </w:r>
       <w:bookmarkEnd w:id="9"/>
+    </w:p>
+    <w:p>
+      <w:pPr>
+        <w:ind w:left="360"/>
+      </w:pPr>
+      <w:r>
+        <w:t xml:space="preserve">// </w:t>
+      </w:r>
+      <w:r>
+        <w:rPr>
+          <w:lang w:val="en-US"/>
+        </w:rPr>
+        <w:t>TODO</w:t>
+      </w:r>
     </w:p>
     <w:p>
       <w:pPr>
@@ -7140,11 +8050,25 @@
         </w:numPr>
         <w:spacing w:after="160" w:line="360" w:lineRule="auto"/>
       </w:pPr>
-      <w:bookmarkStart w:id="10" w:name="_Toc70378755"/>
+      <w:bookmarkStart w:id="10" w:name="_Toc70428260"/>
       <w:r>
         <w:t>Проектирование сервиса обработка данных</w:t>
       </w:r>
       <w:bookmarkEnd w:id="10"/>
+    </w:p>
+    <w:p>
+      <w:pPr>
+        <w:ind w:left="360"/>
+      </w:pPr>
+      <w:r>
+        <w:t xml:space="preserve">// </w:t>
+      </w:r>
+      <w:r>
+        <w:rPr>
+          <w:lang w:val="en-US"/>
+        </w:rPr>
+        <w:t>TODO</w:t>
+      </w:r>
     </w:p>
     <w:p>
       <w:pPr>
@@ -7155,11 +8079,25 @@
         </w:numPr>
         <w:spacing w:after="160" w:line="360" w:lineRule="auto"/>
       </w:pPr>
-      <w:bookmarkStart w:id="11" w:name="_Toc70378756"/>
+      <w:bookmarkStart w:id="11" w:name="_Toc70428261"/>
       <w:r>
         <w:t>Проектирование мобильного приложения</w:t>
       </w:r>
       <w:bookmarkEnd w:id="11"/>
+    </w:p>
+    <w:p>
+      <w:pPr>
+        <w:ind w:left="360"/>
+      </w:pPr>
+      <w:r>
+        <w:t xml:space="preserve">// </w:t>
+      </w:r>
+      <w:r>
+        <w:rPr>
+          <w:lang w:val="en-US"/>
+        </w:rPr>
+        <w:t>TODO</w:t>
+      </w:r>
     </w:p>
     <w:p>
       <w:pPr>
@@ -7170,7 +8108,7 @@
         </w:numPr>
         <w:spacing w:after="160" w:line="360" w:lineRule="auto"/>
       </w:pPr>
-      <w:bookmarkStart w:id="12" w:name="_Toc70378757"/>
+      <w:bookmarkStart w:id="12" w:name="_Toc70428262"/>
       <w:r>
         <w:rPr>
           <w:lang w:val="en-US"/>
@@ -7181,6 +8119,20 @@
         <w:t>трекер</w:t>
       </w:r>
       <w:bookmarkEnd w:id="12"/>
+    </w:p>
+    <w:p>
+      <w:pPr>
+        <w:ind w:left="360"/>
+      </w:pPr>
+      <w:r>
+        <w:t xml:space="preserve">// </w:t>
+      </w:r>
+      <w:r>
+        <w:rPr>
+          <w:lang w:val="en-US"/>
+        </w:rPr>
+        <w:t>TODO</w:t>
+      </w:r>
     </w:p>
     <w:p>
       <w:pPr>
@@ -7191,11 +8143,25 @@
         </w:numPr>
         <w:spacing w:after="160" w:line="360" w:lineRule="auto"/>
       </w:pPr>
-      <w:bookmarkStart w:id="13" w:name="_Toc70378758"/>
+      <w:bookmarkStart w:id="13" w:name="_Toc70428263"/>
       <w:r>
         <w:t>Проектирование веб-приложения</w:t>
       </w:r>
       <w:bookmarkEnd w:id="13"/>
+    </w:p>
+    <w:p>
+      <w:pPr>
+        <w:ind w:left="360"/>
+      </w:pPr>
+      <w:r>
+        <w:t xml:space="preserve">// </w:t>
+      </w:r>
+      <w:r>
+        <w:rPr>
+          <w:lang w:val="en-US"/>
+        </w:rPr>
+        <w:t>TODO</w:t>
+      </w:r>
     </w:p>
     <w:p>
       <w:pPr>
@@ -7206,18 +8172,32 @@
         </w:numPr>
         <w:spacing w:after="160" w:line="360" w:lineRule="auto"/>
       </w:pPr>
-      <w:bookmarkStart w:id="14" w:name="_Toc70378759"/>
+      <w:bookmarkStart w:id="14" w:name="_Toc70428264"/>
       <w:r>
         <w:t>Проектирование серверной части</w:t>
       </w:r>
       <w:bookmarkEnd w:id="14"/>
+    </w:p>
+    <w:p>
+      <w:pPr>
+        <w:ind w:left="360"/>
+      </w:pPr>
+      <w:r>
+        <w:t xml:space="preserve">// </w:t>
+      </w:r>
+      <w:r>
+        <w:rPr>
+          <w:lang w:val="en-US"/>
+        </w:rPr>
+        <w:t>TODO</w:t>
+      </w:r>
     </w:p>
     <w:p>
       <w:pPr>
         <w:pStyle w:val="Heading2"/>
         <w:spacing w:after="160" w:line="360" w:lineRule="auto"/>
       </w:pPr>
-      <w:bookmarkStart w:id="15" w:name="_Toc70378760"/>
+      <w:bookmarkStart w:id="15" w:name="_Toc70428265"/>
       <w:r>
         <w:t>Выводы по главе</w:t>
       </w:r>
@@ -7244,6 +8224,35 @@
         </w:rPr>
         <w:tab/>
         <w:t>В данной главе были разобраны и обоснованы принципы проектирования архитектуры проекта в целом и его отдельных частей в частности.</w:t>
+      </w:r>
+      <w:r>
+        <w:rPr>
+          <w:rFonts w:eastAsia="Times New Roman" w:cs="Times New Roman"/>
+          <w:color w:val="000000"/>
+          <w:szCs w:val="24"/>
+          <w:shd w:val="clear" w:color="auto" w:fill="FFFFFF"/>
+          <w:lang w:eastAsia="ru-RU"/>
+        </w:rPr>
+        <w:t xml:space="preserve"> </w:t>
+      </w:r>
+      <w:r>
+        <w:t xml:space="preserve">// </w:t>
+      </w:r>
+      <w:r>
+        <w:rPr>
+          <w:lang w:val="en-US"/>
+        </w:rPr>
+        <w:t>TODO</w:t>
+      </w:r>
+      <w:r>
+        <w:rPr>
+          <w:rFonts w:eastAsia="Times New Roman" w:cs="Times New Roman"/>
+          <w:color w:val="000000"/>
+          <w:szCs w:val="24"/>
+          <w:shd w:val="clear" w:color="auto" w:fill="FFFFFF"/>
+          <w:lang w:eastAsia="ru-RU"/>
+        </w:rPr>
+        <w:t xml:space="preserve"> </w:t>
       </w:r>
       <w:r>
         <w:rPr>
@@ -7266,7 +8275,7 @@
           <w:lang w:eastAsia="ru-RU"/>
         </w:rPr>
       </w:pPr>
-      <w:bookmarkStart w:id="16" w:name="_Toc70378761"/>
+      <w:bookmarkStart w:id="16" w:name="_Toc70428266"/>
       <w:r>
         <w:rPr>
           <w:rFonts w:eastAsia="Times New Roman"/>
@@ -7310,6 +8319,21 @@
           <w:lang w:eastAsia="ru-RU"/>
         </w:rPr>
         <w:t xml:space="preserve"> системы.</w:t>
+      </w:r>
+      <w:r>
+        <w:rPr>
+          <w:lang w:eastAsia="ru-RU"/>
+        </w:rPr>
+        <w:t xml:space="preserve"> </w:t>
+      </w:r>
+      <w:r>
+        <w:t xml:space="preserve">// </w:t>
+      </w:r>
+      <w:r>
+        <w:rPr>
+          <w:lang w:val="en-US"/>
+        </w:rPr>
+        <w:t>TODO</w:t>
       </w:r>
     </w:p>
     <w:p>
@@ -7324,7 +8348,7 @@
           <w:lang w:eastAsia="ru-RU"/>
         </w:rPr>
       </w:pPr>
-      <w:bookmarkStart w:id="17" w:name="_Toc70378762"/>
+      <w:bookmarkStart w:id="17" w:name="_Toc70428267"/>
       <w:r>
         <w:rPr>
           <w:lang w:eastAsia="ru-RU"/>
@@ -7332,6 +8356,23 @@
         <w:t>Сервис обработки данных</w:t>
       </w:r>
       <w:bookmarkEnd w:id="17"/>
+    </w:p>
+    <w:p>
+      <w:pPr>
+        <w:ind w:firstLine="360"/>
+        <w:rPr>
+          <w:lang w:eastAsia="ru-RU"/>
+        </w:rPr>
+      </w:pPr>
+      <w:r>
+        <w:t xml:space="preserve">// </w:t>
+      </w:r>
+      <w:r>
+        <w:rPr>
+          <w:lang w:val="en-US"/>
+        </w:rPr>
+        <w:t>TODO</w:t>
+      </w:r>
     </w:p>
     <w:p>
       <w:pPr>
@@ -7342,7 +8383,7 @@
         </w:numPr>
         <w:spacing w:afterLines="160" w:after="384" w:line="360" w:lineRule="auto"/>
       </w:pPr>
-      <w:bookmarkStart w:id="18" w:name="_Toc70378763"/>
+      <w:bookmarkStart w:id="18" w:name="_Toc70428268"/>
       <w:r>
         <w:rPr>
           <w:lang w:val="en-US"/>
@@ -7353,6 +8394,20 @@
         <w:t>приложение</w:t>
       </w:r>
       <w:bookmarkEnd w:id="18"/>
+    </w:p>
+    <w:p>
+      <w:pPr>
+        <w:ind w:left="360"/>
+      </w:pPr>
+      <w:r>
+        <w:t xml:space="preserve">// </w:t>
+      </w:r>
+      <w:r>
+        <w:rPr>
+          <w:lang w:val="en-US"/>
+        </w:rPr>
+        <w:t>TODO</w:t>
+      </w:r>
     </w:p>
     <w:p>
       <w:pPr>
@@ -7368,7 +8423,7 @@
           <w:lang w:eastAsia="ru-RU"/>
         </w:rPr>
       </w:pPr>
-      <w:bookmarkStart w:id="19" w:name="_Toc70378764"/>
+      <w:bookmarkStart w:id="19" w:name="_Toc70428269"/>
       <w:r>
         <w:rPr>
           <w:rFonts w:eastAsia="Times New Roman"/>
@@ -7396,6 +8451,23 @@
       </w:r>
       <w:bookmarkEnd w:id="19"/>
       <w:proofErr w:type="spellEnd"/>
+    </w:p>
+    <w:p>
+      <w:pPr>
+        <w:ind w:left="360"/>
+        <w:rPr>
+          <w:lang w:eastAsia="ru-RU"/>
+        </w:rPr>
+      </w:pPr>
+      <w:r>
+        <w:t xml:space="preserve">// </w:t>
+      </w:r>
+      <w:r>
+        <w:rPr>
+          <w:lang w:val="en-US"/>
+        </w:rPr>
+        <w:t>TODO</w:t>
+      </w:r>
     </w:p>
     <w:p>
       <w:pPr>
@@ -7411,7 +8483,7 @@
           <w:lang w:eastAsia="ru-RU"/>
         </w:rPr>
       </w:pPr>
-      <w:bookmarkStart w:id="20" w:name="_Toc70378765"/>
+      <w:bookmarkStart w:id="20" w:name="_Toc70428270"/>
       <w:r>
         <w:rPr>
           <w:rFonts w:eastAsia="Times New Roman"/>
@@ -7421,6 +8493,23 @@
         <w:t>Веб-приложение</w:t>
       </w:r>
       <w:bookmarkEnd w:id="20"/>
+    </w:p>
+    <w:p>
+      <w:pPr>
+        <w:ind w:left="360"/>
+        <w:rPr>
+          <w:lang w:eastAsia="ru-RU"/>
+        </w:rPr>
+      </w:pPr>
+      <w:r>
+        <w:t xml:space="preserve">// </w:t>
+      </w:r>
+      <w:r>
+        <w:rPr>
+          <w:lang w:val="en-US"/>
+        </w:rPr>
+        <w:t>TODO</w:t>
+      </w:r>
     </w:p>
     <w:p>
       <w:pPr>
@@ -7436,7 +8525,7 @@
           <w:lang w:eastAsia="ru-RU"/>
         </w:rPr>
       </w:pPr>
-      <w:bookmarkStart w:id="21" w:name="_Toc70378766"/>
+      <w:bookmarkStart w:id="21" w:name="_Toc70428271"/>
       <w:r>
         <w:rPr>
           <w:rFonts w:eastAsia="Times New Roman"/>
@@ -7449,13 +8538,30 @@
     </w:p>
     <w:p>
       <w:pPr>
+        <w:ind w:left="360"/>
+        <w:rPr>
+          <w:lang w:eastAsia="ru-RU"/>
+        </w:rPr>
+      </w:pPr>
+      <w:r>
+        <w:t xml:space="preserve">// </w:t>
+      </w:r>
+      <w:r>
+        <w:rPr>
+          <w:lang w:val="en-US"/>
+        </w:rPr>
+        <w:t>TODO</w:t>
+      </w:r>
+    </w:p>
+    <w:p>
+      <w:pPr>
         <w:pStyle w:val="Heading2"/>
         <w:spacing w:afterLines="160" w:after="384" w:line="360" w:lineRule="auto"/>
         <w:rPr>
           <w:lang w:eastAsia="ru-RU"/>
         </w:rPr>
       </w:pPr>
-      <w:bookmarkStart w:id="22" w:name="_Toc70378767"/>
+      <w:bookmarkStart w:id="22" w:name="_Toc70428272"/>
       <w:r>
         <w:rPr>
           <w:lang w:eastAsia="ru-RU"/>
@@ -7476,6 +8582,21 @@
           <w:lang w:eastAsia="ru-RU"/>
         </w:rPr>
         <w:t xml:space="preserve">В данной главе был описан процесс разработки программного продукта на основе результатов проектирования полученных в Главе 2 настоящей работы. </w:t>
+      </w:r>
+      <w:r>
+        <w:rPr>
+          <w:lang w:eastAsia="ru-RU"/>
+        </w:rPr>
+        <w:t xml:space="preserve"> </w:t>
+      </w:r>
+      <w:r>
+        <w:t xml:space="preserve">// </w:t>
+      </w:r>
+      <w:r>
+        <w:rPr>
+          <w:lang w:val="en-US"/>
+        </w:rPr>
+        <w:t>TODO</w:t>
       </w:r>
     </w:p>
     <w:p>
@@ -7506,7 +8627,7 @@
           <w:lang w:eastAsia="ru-RU"/>
         </w:rPr>
       </w:pPr>
-      <w:bookmarkStart w:id="23" w:name="_Toc70378768"/>
+      <w:bookmarkStart w:id="23" w:name="_Toc70428273"/>
       <w:r>
         <w:rPr>
           <w:lang w:eastAsia="ru-RU"/>
@@ -7518,8 +8639,17 @@
     </w:p>
     <w:p>
       <w:pPr>
-        <w:jc w:val="left"/>
-      </w:pPr>
+        <w:ind w:firstLine="708"/>
+      </w:pPr>
+      <w:r>
+        <w:t xml:space="preserve">// </w:t>
+      </w:r>
+      <w:r>
+        <w:rPr>
+          <w:lang w:val="en-US"/>
+        </w:rPr>
+        <w:t>TODO</w:t>
+      </w:r>
     </w:p>
     <w:p>
       <w:pPr>
@@ -7537,7 +8667,7 @@
           <w:lang w:eastAsia="ru-RU"/>
         </w:rPr>
       </w:pPr>
-      <w:bookmarkStart w:id="24" w:name="_Toc70378769"/>
+      <w:bookmarkStart w:id="24" w:name="_Toc70428274"/>
       <w:r>
         <w:rPr>
           <w:lang w:eastAsia="ru-RU"/>
@@ -7594,7 +8724,7 @@
       <w:pPr>
         <w:pStyle w:val="Heading1"/>
       </w:pPr>
-      <w:bookmarkStart w:id="25" w:name="_Toc70378770"/>
+      <w:bookmarkStart w:id="25" w:name="_Toc70428275"/>
       <w:r>
         <w:lastRenderedPageBreak/>
         <w:t>Источники</w:t>

</xml_diff>